<commit_message>
updated explaining booleans pdf
</commit_message>
<xml_diff>
--- a/_sources/handouts/explaining_booleans.docx
+++ b/_sources/handouts/explaining_booleans.docx
@@ -1,6 +1,6 @@
 
 <file path=word/document.xml><?xml version="1.0" encoding="utf-8"?>
-<w:document xmlns:wpc="http://schemas.microsoft.com/office/word/2010/wordprocessingCanvas" xmlns:cx="http://schemas.microsoft.com/office/drawing/2014/chartex" xmlns:cx1="http://schemas.microsoft.com/office/drawing/2015/9/8/chartex" xmlns:cx2="http://schemas.microsoft.com/office/drawing/2015/10/21/chartex" xmlns:cx3="http://schemas.microsoft.com/office/drawing/2016/5/9/chartex" xmlns:cx4="http://schemas.microsoft.com/office/drawing/2016/5/10/chartex" xmlns:cx5="http://schemas.microsoft.com/office/drawing/2016/5/11/chartex" xmlns:cx6="http://schemas.microsoft.com/office/drawing/2016/5/12/chartex" xmlns:cx7="http://schemas.microsoft.com/office/drawing/2016/5/13/chartex" xmlns:cx8="http://schemas.microsoft.com/office/drawing/2016/5/14/chartex" xmlns:mc="http://schemas.openxmlformats.org/markup-compatibility/2006" xmlns:aink="http://schemas.microsoft.com/office/drawing/2016/ink" xmlns:am3d="http://schemas.microsoft.com/office/drawing/2017/model3d" xmlns:o="urn:schemas-microsoft-com:office:office" xmlns:r="http://schemas.openxmlformats.org/officeDocument/2006/relationships" xmlns:m="http://schemas.openxmlformats.org/officeDocument/2006/math" xmlns:v="urn:schemas-microsoft-com:vml" xmlns:wp14="http://schemas.microsoft.com/office/word/2010/wordprocessingDrawing" xmlns:wp="http://schemas.openxmlformats.org/drawingml/2006/wordprocessingDrawing" xmlns:w10="urn:schemas-microsoft-com:office:word" xmlns:w="http://schemas.openxmlformats.org/wordprocessingml/2006/main" xmlns:w14="http://schemas.microsoft.com/office/word/2010/wordml" xmlns:w15="http://schemas.microsoft.com/office/word/2012/wordml" xmlns:w16cid="http://schemas.microsoft.com/office/word/2016/wordml/cid" xmlns:w16se="http://schemas.microsoft.com/office/word/2015/wordml/symex" xmlns:wpg="http://schemas.microsoft.com/office/word/2010/wordprocessingGroup" xmlns:wpi="http://schemas.microsoft.com/office/word/2010/wordprocessingInk" xmlns:wne="http://schemas.microsoft.com/office/word/2006/wordml" xmlns:wps="http://schemas.microsoft.com/office/word/2010/wordprocessingShape" mc:Ignorable="w14 w15 w16se w16cid wp14">
+<w:document xmlns:wpc="http://schemas.microsoft.com/office/word/2010/wordprocessingCanvas" xmlns:cx="http://schemas.microsoft.com/office/drawing/2014/chartex" xmlns:cx1="http://schemas.microsoft.com/office/drawing/2015/9/8/chartex" xmlns:cx2="http://schemas.microsoft.com/office/drawing/2015/10/21/chartex" xmlns:cx3="http://schemas.microsoft.com/office/drawing/2016/5/9/chartex" xmlns:cx4="http://schemas.microsoft.com/office/drawing/2016/5/10/chartex" xmlns:cx5="http://schemas.microsoft.com/office/drawing/2016/5/11/chartex" xmlns:cx6="http://schemas.microsoft.com/office/drawing/2016/5/12/chartex" xmlns:cx7="http://schemas.microsoft.com/office/drawing/2016/5/13/chartex" xmlns:cx8="http://schemas.microsoft.com/office/drawing/2016/5/14/chartex" xmlns:mc="http://schemas.openxmlformats.org/markup-compatibility/2006" xmlns:aink="http://schemas.microsoft.com/office/drawing/2016/ink" xmlns:am3d="http://schemas.microsoft.com/office/drawing/2017/model3d" xmlns:o="urn:schemas-microsoft-com:office:office" xmlns:oel="http://schemas.microsoft.com/office/2019/extlst" xmlns:r="http://schemas.openxmlformats.org/officeDocument/2006/relationships" xmlns:m="http://schemas.openxmlformats.org/officeDocument/2006/math" xmlns:v="urn:schemas-microsoft-com:vml" xmlns:wp14="http://schemas.microsoft.com/office/word/2010/wordprocessingDrawing" xmlns:wp="http://schemas.openxmlformats.org/drawingml/2006/wordprocessingDrawing" xmlns:w10="urn:schemas-microsoft-com:office:word" xmlns:w="http://schemas.openxmlformats.org/wordprocessingml/2006/main" xmlns:w14="http://schemas.microsoft.com/office/word/2010/wordml" xmlns:w15="http://schemas.microsoft.com/office/word/2012/wordml" xmlns:w16cex="http://schemas.microsoft.com/office/word/2018/wordml/cex" xmlns:w16cid="http://schemas.microsoft.com/office/word/2016/wordml/cid" xmlns:w16="http://schemas.microsoft.com/office/word/2018/wordml" xmlns:w16du="http://schemas.microsoft.com/office/word/2023/wordml/word16du" xmlns:w16sdtdh="http://schemas.microsoft.com/office/word/2020/wordml/sdtdatahash" xmlns:w16se="http://schemas.microsoft.com/office/word/2015/wordml/symex" xmlns:wpg="http://schemas.microsoft.com/office/word/2010/wordprocessingGroup" xmlns:wpi="http://schemas.microsoft.com/office/word/2010/wordprocessingInk" xmlns:wne="http://schemas.microsoft.com/office/word/2006/wordml" xmlns:wps="http://schemas.microsoft.com/office/word/2010/wordprocessingShape" mc:Ignorable="w14 w15 w16se w16cid w16 w16cex w16sdtdh w16du wp14">
   <w:body>
     <w:p>
       <w:pPr>
@@ -39,18 +39,7 @@
           <w:sz w:val="28"/>
           <w:szCs w:val="28"/>
         </w:rPr>
-        <w:t>With a partner, dete</w:t>
-      </w:r>
-      <w:bookmarkStart w:id="0" w:name="_GoBack"/>
-      <w:bookmarkEnd w:id="0"/>
-      <w:r>
-        <w:rPr>
-          <w:rFonts w:ascii="Helvetica" w:eastAsia="Times New Roman" w:hAnsi="Helvetica" w:cs="Helvetica"/>
-          <w:color w:val="333333"/>
-          <w:sz w:val="28"/>
-          <w:szCs w:val="28"/>
-        </w:rPr>
-        <w:t>rmine the result of the following:</w:t>
+        <w:t>With a partner, determine the result of the following:</w:t>
       </w:r>
     </w:p>
     <w:p>
@@ -83,14 +72,25 @@
           <w:szCs w:val="18"/>
         </w:rPr>
       </w:pPr>
-      <w:r>
-        <w:rPr>
-          <w:rFonts w:ascii="Consolas" w:eastAsia="Times New Roman" w:hAnsi="Consolas" w:cs="Consolas"/>
-          <w:color w:val="333333"/>
-          <w:sz w:val="18"/>
-          <w:szCs w:val="18"/>
-        </w:rPr>
-        <w:t>let button = false;</w:t>
+      <w:proofErr w:type="spellStart"/>
+      <w:r>
+        <w:rPr>
+          <w:rFonts w:ascii="Consolas" w:eastAsia="Times New Roman" w:hAnsi="Consolas" w:cs="Consolas"/>
+          <w:color w:val="333333"/>
+          <w:sz w:val="18"/>
+          <w:szCs w:val="18"/>
+        </w:rPr>
+        <w:t>boolean</w:t>
+      </w:r>
+      <w:proofErr w:type="spellEnd"/>
+      <w:r>
+        <w:rPr>
+          <w:rFonts w:ascii="Consolas" w:eastAsia="Times New Roman" w:hAnsi="Consolas" w:cs="Consolas"/>
+          <w:color w:val="333333"/>
+          <w:sz w:val="18"/>
+          <w:szCs w:val="18"/>
+        </w:rPr>
+        <w:t xml:space="preserve"> button = false;</w:t>
       </w:r>
     </w:p>
     <w:p>
@@ -130,7 +130,7 @@
           <w:sz w:val="18"/>
           <w:szCs w:val="18"/>
         </w:rPr>
-        <w:t>let x = 50;</w:t>
+        <w:t>int x = 50;</w:t>
       </w:r>
     </w:p>
     <w:p>
@@ -170,7 +170,7 @@
           <w:sz w:val="18"/>
           <w:szCs w:val="18"/>
         </w:rPr>
-        <w:t>let y = 50;</w:t>
+        <w:t>int y = 50;</w:t>
       </w:r>
     </w:p>
     <w:p>
@@ -210,7 +210,7 @@
           <w:sz w:val="18"/>
           <w:szCs w:val="18"/>
         </w:rPr>
-        <w:t>let w = 100;</w:t>
+        <w:t>int w = 100;</w:t>
       </w:r>
     </w:p>
     <w:p>
@@ -250,7 +250,7 @@
           <w:sz w:val="18"/>
           <w:szCs w:val="18"/>
         </w:rPr>
-        <w:t>let h = 75;</w:t>
+        <w:t>int h = 75;</w:t>
       </w:r>
     </w:p>
     <w:p>
@@ -321,27 +321,7 @@
           <w:sz w:val="18"/>
           <w:szCs w:val="18"/>
         </w:rPr>
-        <w:t xml:space="preserve">function </w:t>
-      </w:r>
-      <w:proofErr w:type="gramStart"/>
-      <w:r>
-        <w:rPr>
-          <w:rFonts w:ascii="Consolas" w:eastAsia="Times New Roman" w:hAnsi="Consolas" w:cs="Consolas"/>
-          <w:color w:val="333333"/>
-          <w:sz w:val="18"/>
-          <w:szCs w:val="18"/>
-        </w:rPr>
-        <w:t>setup(</w:t>
-      </w:r>
-      <w:proofErr w:type="gramEnd"/>
-      <w:r>
-        <w:rPr>
-          <w:rFonts w:ascii="Consolas" w:eastAsia="Times New Roman" w:hAnsi="Consolas" w:cs="Consolas"/>
-          <w:color w:val="333333"/>
-          <w:sz w:val="18"/>
-          <w:szCs w:val="18"/>
-        </w:rPr>
-        <w:t>) {</w:t>
+        <w:t>void setup() {</w:t>
       </w:r>
     </w:p>
     <w:p>
@@ -381,38 +361,7 @@
           <w:sz w:val="18"/>
           <w:szCs w:val="18"/>
         </w:rPr>
-        <w:t xml:space="preserve">  </w:t>
-      </w:r>
-      <w:proofErr w:type="spellStart"/>
-      <w:proofErr w:type="gramStart"/>
-      <w:r>
-        <w:rPr>
-          <w:rFonts w:ascii="Consolas" w:eastAsia="Times New Roman" w:hAnsi="Consolas" w:cs="Consolas"/>
-          <w:color w:val="333333"/>
-          <w:sz w:val="18"/>
-          <w:szCs w:val="18"/>
-        </w:rPr>
-        <w:t>createCanvas</w:t>
-      </w:r>
-      <w:proofErr w:type="spellEnd"/>
-      <w:r>
-        <w:rPr>
-          <w:rFonts w:ascii="Consolas" w:eastAsia="Times New Roman" w:hAnsi="Consolas" w:cs="Consolas"/>
-          <w:color w:val="333333"/>
-          <w:sz w:val="18"/>
-          <w:szCs w:val="18"/>
-        </w:rPr>
-        <w:t>(</w:t>
-      </w:r>
-      <w:proofErr w:type="gramEnd"/>
-      <w:r>
-        <w:rPr>
-          <w:rFonts w:ascii="Consolas" w:eastAsia="Times New Roman" w:hAnsi="Consolas" w:cs="Consolas"/>
-          <w:color w:val="333333"/>
-          <w:sz w:val="18"/>
-          <w:szCs w:val="18"/>
-        </w:rPr>
-        <w:t xml:space="preserve">480, 270); </w:t>
+        <w:t xml:space="preserve">  size(200,200); </w:t>
       </w:r>
     </w:p>
     <w:p>
@@ -523,27 +472,7 @@
           <w:sz w:val="18"/>
           <w:szCs w:val="18"/>
         </w:rPr>
-        <w:t xml:space="preserve">function </w:t>
-      </w:r>
-      <w:proofErr w:type="gramStart"/>
-      <w:r>
-        <w:rPr>
-          <w:rFonts w:ascii="Consolas" w:eastAsia="Times New Roman" w:hAnsi="Consolas" w:cs="Consolas"/>
-          <w:color w:val="333333"/>
-          <w:sz w:val="18"/>
-          <w:szCs w:val="18"/>
-        </w:rPr>
-        <w:t>draw(</w:t>
-      </w:r>
-      <w:proofErr w:type="gramEnd"/>
-      <w:r>
-        <w:rPr>
-          <w:rFonts w:ascii="Consolas" w:eastAsia="Times New Roman" w:hAnsi="Consolas" w:cs="Consolas"/>
-          <w:color w:val="333333"/>
-          <w:sz w:val="18"/>
-          <w:szCs w:val="18"/>
-        </w:rPr>
-        <w:t>) {</w:t>
+        <w:t>void draw() {</w:t>
       </w:r>
     </w:p>
     <w:p>
@@ -713,7 +642,25 @@
           <w:sz w:val="18"/>
           <w:szCs w:val="18"/>
         </w:rPr>
-        <w:t>mouseIsPressed</w:t>
+        <w:t>mouse</w:t>
+      </w:r>
+      <w:r>
+        <w:rPr>
+          <w:rFonts w:ascii="Consolas" w:eastAsia="Times New Roman" w:hAnsi="Consolas" w:cs="Consolas"/>
+          <w:color w:val="333333"/>
+          <w:sz w:val="18"/>
+          <w:szCs w:val="18"/>
+        </w:rPr>
+        <w:t>Is</w:t>
+      </w:r>
+      <w:r>
+        <w:rPr>
+          <w:rFonts w:ascii="Consolas" w:eastAsia="Times New Roman" w:hAnsi="Consolas" w:cs="Consolas"/>
+          <w:color w:val="333333"/>
+          <w:sz w:val="18"/>
+          <w:szCs w:val="18"/>
+        </w:rPr>
+        <w:t>Pressed</w:t>
       </w:r>
       <w:proofErr w:type="spellEnd"/>
       <w:r>
@@ -916,6 +863,15 @@
           <w:szCs w:val="18"/>
         </w:rPr>
       </w:pPr>
+      <w:r>
+        <w:rPr>
+          <w:rFonts w:ascii="Consolas" w:eastAsia="Times New Roman" w:hAnsi="Consolas" w:cs="Consolas"/>
+          <w:color w:val="333333"/>
+          <w:sz w:val="18"/>
+          <w:szCs w:val="18"/>
+        </w:rPr>
+        <w:t xml:space="preserve"> if (button) {</w:t>
+      </w:r>
     </w:p>
     <w:p>
       <w:pPr>
@@ -954,16 +910,7 @@
           <w:sz w:val="18"/>
           <w:szCs w:val="18"/>
         </w:rPr>
-        <w:t xml:space="preserve"> </w:t>
-      </w:r>
-      <w:r>
-        <w:rPr>
-          <w:rFonts w:ascii="Consolas" w:eastAsia="Times New Roman" w:hAnsi="Consolas" w:cs="Consolas"/>
-          <w:color w:val="333333"/>
-          <w:sz w:val="18"/>
-          <w:szCs w:val="18"/>
-        </w:rPr>
-        <w:t xml:space="preserve"> if (button) {</w:t>
+        <w:t xml:space="preserve">    background(255);</w:t>
       </w:r>
     </w:p>
     <w:p>
@@ -1003,27 +950,7 @@
           <w:sz w:val="18"/>
           <w:szCs w:val="18"/>
         </w:rPr>
-        <w:t xml:space="preserve">    </w:t>
-      </w:r>
-      <w:proofErr w:type="gramStart"/>
-      <w:r>
-        <w:rPr>
-          <w:rFonts w:ascii="Consolas" w:eastAsia="Times New Roman" w:hAnsi="Consolas" w:cs="Consolas"/>
-          <w:color w:val="333333"/>
-          <w:sz w:val="18"/>
-          <w:szCs w:val="18"/>
-        </w:rPr>
-        <w:t>background(</w:t>
-      </w:r>
-      <w:proofErr w:type="gramEnd"/>
-      <w:r>
-        <w:rPr>
-          <w:rFonts w:ascii="Consolas" w:eastAsia="Times New Roman" w:hAnsi="Consolas" w:cs="Consolas"/>
-          <w:color w:val="333333"/>
-          <w:sz w:val="18"/>
-          <w:szCs w:val="18"/>
-        </w:rPr>
-        <w:t>255);</w:t>
+        <w:t xml:space="preserve">    stroke(0);</w:t>
       </w:r>
     </w:p>
     <w:p>
@@ -1063,27 +990,7 @@
           <w:sz w:val="18"/>
           <w:szCs w:val="18"/>
         </w:rPr>
-        <w:t xml:space="preserve">    </w:t>
-      </w:r>
-      <w:proofErr w:type="gramStart"/>
-      <w:r>
-        <w:rPr>
-          <w:rFonts w:ascii="Consolas" w:eastAsia="Times New Roman" w:hAnsi="Consolas" w:cs="Consolas"/>
-          <w:color w:val="333333"/>
-          <w:sz w:val="18"/>
-          <w:szCs w:val="18"/>
-        </w:rPr>
-        <w:t>stroke(</w:t>
-      </w:r>
-      <w:proofErr w:type="gramEnd"/>
-      <w:r>
-        <w:rPr>
-          <w:rFonts w:ascii="Consolas" w:eastAsia="Times New Roman" w:hAnsi="Consolas" w:cs="Consolas"/>
-          <w:color w:val="333333"/>
-          <w:sz w:val="18"/>
-          <w:szCs w:val="18"/>
-        </w:rPr>
-        <w:t>0);</w:t>
+        <w:t xml:space="preserve">  } else {</w:t>
       </w:r>
     </w:p>
     <w:p>
@@ -1123,25 +1030,7 @@
           <w:sz w:val="18"/>
           <w:szCs w:val="18"/>
         </w:rPr>
-        <w:t xml:space="preserve">  </w:t>
-      </w:r>
-      <w:r>
-        <w:rPr>
-          <w:rFonts w:ascii="Consolas" w:eastAsia="Times New Roman" w:hAnsi="Consolas" w:cs="Consolas"/>
-          <w:color w:val="333333"/>
-          <w:sz w:val="18"/>
-          <w:szCs w:val="18"/>
-        </w:rPr>
-        <w:t xml:space="preserve"> </w:t>
-      </w:r>
-      <w:r>
-        <w:rPr>
-          <w:rFonts w:ascii="Consolas" w:eastAsia="Times New Roman" w:hAnsi="Consolas" w:cs="Consolas"/>
-          <w:color w:val="333333"/>
-          <w:sz w:val="18"/>
-          <w:szCs w:val="18"/>
-        </w:rPr>
-        <w:t>} else {</w:t>
+        <w:t xml:space="preserve">    background(0);</w:t>
       </w:r>
     </w:p>
     <w:p>
@@ -1181,27 +1070,7 @@
           <w:sz w:val="18"/>
           <w:szCs w:val="18"/>
         </w:rPr>
-        <w:t xml:space="preserve">    </w:t>
-      </w:r>
-      <w:proofErr w:type="gramStart"/>
-      <w:r>
-        <w:rPr>
-          <w:rFonts w:ascii="Consolas" w:eastAsia="Times New Roman" w:hAnsi="Consolas" w:cs="Consolas"/>
-          <w:color w:val="333333"/>
-          <w:sz w:val="18"/>
-          <w:szCs w:val="18"/>
-        </w:rPr>
-        <w:t>background(</w:t>
-      </w:r>
-      <w:proofErr w:type="gramEnd"/>
-      <w:r>
-        <w:rPr>
-          <w:rFonts w:ascii="Consolas" w:eastAsia="Times New Roman" w:hAnsi="Consolas" w:cs="Consolas"/>
-          <w:color w:val="333333"/>
-          <w:sz w:val="18"/>
-          <w:szCs w:val="18"/>
-        </w:rPr>
-        <w:t>0);</w:t>
+        <w:t xml:space="preserve">    stroke(255);</w:t>
       </w:r>
     </w:p>
     <w:p>
@@ -1241,27 +1110,7 @@
           <w:sz w:val="18"/>
           <w:szCs w:val="18"/>
         </w:rPr>
-        <w:t xml:space="preserve">    </w:t>
-      </w:r>
-      <w:proofErr w:type="gramStart"/>
-      <w:r>
-        <w:rPr>
-          <w:rFonts w:ascii="Consolas" w:eastAsia="Times New Roman" w:hAnsi="Consolas" w:cs="Consolas"/>
-          <w:color w:val="333333"/>
-          <w:sz w:val="18"/>
-          <w:szCs w:val="18"/>
-        </w:rPr>
-        <w:t>stroke(</w:t>
-      </w:r>
-      <w:proofErr w:type="gramEnd"/>
-      <w:r>
-        <w:rPr>
-          <w:rFonts w:ascii="Consolas" w:eastAsia="Times New Roman" w:hAnsi="Consolas" w:cs="Consolas"/>
-          <w:color w:val="333333"/>
-          <w:sz w:val="18"/>
-          <w:szCs w:val="18"/>
-        </w:rPr>
-        <w:t>255);</w:t>
+        <w:t xml:space="preserve">  }</w:t>
       </w:r>
     </w:p>
     <w:p>
@@ -1301,25 +1150,7 @@
           <w:sz w:val="18"/>
           <w:szCs w:val="18"/>
         </w:rPr>
-        <w:t xml:space="preserve">  </w:t>
-      </w:r>
-      <w:r>
-        <w:rPr>
-          <w:rFonts w:ascii="Consolas" w:eastAsia="Times New Roman" w:hAnsi="Consolas" w:cs="Consolas"/>
-          <w:color w:val="333333"/>
-          <w:sz w:val="18"/>
-          <w:szCs w:val="18"/>
-        </w:rPr>
-        <w:t xml:space="preserve"> </w:t>
-      </w:r>
-      <w:r>
-        <w:rPr>
-          <w:rFonts w:ascii="Consolas" w:eastAsia="Times New Roman" w:hAnsi="Consolas" w:cs="Consolas"/>
-          <w:color w:val="333333"/>
-          <w:sz w:val="18"/>
-          <w:szCs w:val="18"/>
-        </w:rPr>
-        <w:t>}</w:t>
+        <w:t xml:space="preserve">  fill(175);</w:t>
       </w:r>
     </w:p>
     <w:p>
@@ -1361,6 +1192,46 @@
         </w:rPr>
         <w:t xml:space="preserve">  </w:t>
       </w:r>
+      <w:proofErr w:type="spellStart"/>
+      <w:r>
+        <w:rPr>
+          <w:rFonts w:ascii="Consolas" w:eastAsia="Times New Roman" w:hAnsi="Consolas" w:cs="Consolas"/>
+          <w:color w:val="333333"/>
+          <w:sz w:val="18"/>
+          <w:szCs w:val="18"/>
+        </w:rPr>
+        <w:t>rect</w:t>
+      </w:r>
+      <w:proofErr w:type="spellEnd"/>
+      <w:r>
+        <w:rPr>
+          <w:rFonts w:ascii="Consolas" w:eastAsia="Times New Roman" w:hAnsi="Consolas" w:cs="Consolas"/>
+          <w:color w:val="333333"/>
+          <w:sz w:val="18"/>
+          <w:szCs w:val="18"/>
+        </w:rPr>
+        <w:t>(</w:t>
+      </w:r>
+      <w:proofErr w:type="spellStart"/>
+      <w:r>
+        <w:rPr>
+          <w:rFonts w:ascii="Consolas" w:eastAsia="Times New Roman" w:hAnsi="Consolas" w:cs="Consolas"/>
+          <w:color w:val="333333"/>
+          <w:sz w:val="18"/>
+          <w:szCs w:val="18"/>
+        </w:rPr>
+        <w:t>x,y,w,h</w:t>
+      </w:r>
+      <w:proofErr w:type="spellEnd"/>
+      <w:r>
+        <w:rPr>
+          <w:rFonts w:ascii="Consolas" w:eastAsia="Times New Roman" w:hAnsi="Consolas" w:cs="Consolas"/>
+          <w:color w:val="333333"/>
+          <w:sz w:val="18"/>
+          <w:szCs w:val="18"/>
+        </w:rPr>
+        <w:t>);</w:t>
+      </w:r>
     </w:p>
     <w:p>
       <w:pPr>
@@ -1399,176 +1270,12 @@
           <w:sz w:val="18"/>
           <w:szCs w:val="18"/>
         </w:rPr>
-        <w:t xml:space="preserve">  </w:t>
-      </w:r>
-      <w:r>
-        <w:rPr>
-          <w:rFonts w:ascii="Consolas" w:eastAsia="Times New Roman" w:hAnsi="Consolas" w:cs="Consolas"/>
-          <w:color w:val="333333"/>
-          <w:sz w:val="18"/>
-          <w:szCs w:val="18"/>
-        </w:rPr>
-        <w:t xml:space="preserve"> </w:t>
-      </w:r>
-      <w:proofErr w:type="gramStart"/>
-      <w:r>
-        <w:rPr>
-          <w:rFonts w:ascii="Consolas" w:eastAsia="Times New Roman" w:hAnsi="Consolas" w:cs="Consolas"/>
-          <w:color w:val="333333"/>
-          <w:sz w:val="18"/>
-          <w:szCs w:val="18"/>
-        </w:rPr>
-        <w:t>fill(</w:t>
-      </w:r>
-      <w:proofErr w:type="gramEnd"/>
-      <w:r>
-        <w:rPr>
-          <w:rFonts w:ascii="Consolas" w:eastAsia="Times New Roman" w:hAnsi="Consolas" w:cs="Consolas"/>
-          <w:color w:val="333333"/>
-          <w:sz w:val="18"/>
-          <w:szCs w:val="18"/>
-        </w:rPr>
-        <w:t>175);</w:t>
-      </w:r>
-    </w:p>
-    <w:p>
-      <w:pPr>
-        <w:shd w:val="clear" w:color="auto" w:fill="F5F5F5"/>
-        <w:tabs>
-          <w:tab w:val="left" w:pos="916"/>
-          <w:tab w:val="left" w:pos="1832"/>
-          <w:tab w:val="left" w:pos="2748"/>
-          <w:tab w:val="left" w:pos="3664"/>
-          <w:tab w:val="left" w:pos="4580"/>
-          <w:tab w:val="left" w:pos="5496"/>
-          <w:tab w:val="left" w:pos="6412"/>
-          <w:tab w:val="left" w:pos="7328"/>
-          <w:tab w:val="left" w:pos="8244"/>
-          <w:tab w:val="left" w:pos="9160"/>
-          <w:tab w:val="left" w:pos="10076"/>
-          <w:tab w:val="left" w:pos="10992"/>
-          <w:tab w:val="left" w:pos="11908"/>
-          <w:tab w:val="left" w:pos="12824"/>
-          <w:tab w:val="left" w:pos="13740"/>
-          <w:tab w:val="left" w:pos="14656"/>
-        </w:tabs>
-        <w:wordWrap w:val="0"/>
-        <w:spacing w:after="150" w:line="300" w:lineRule="atLeast"/>
-        <w:rPr>
-          <w:rFonts w:ascii="Consolas" w:eastAsia="Times New Roman" w:hAnsi="Consolas" w:cs="Consolas"/>
-          <w:color w:val="333333"/>
-          <w:sz w:val="18"/>
-          <w:szCs w:val="18"/>
-        </w:rPr>
-      </w:pPr>
-      <w:r>
-        <w:rPr>
-          <w:rFonts w:ascii="Consolas" w:eastAsia="Times New Roman" w:hAnsi="Consolas" w:cs="Consolas"/>
-          <w:color w:val="333333"/>
-          <w:sz w:val="18"/>
-          <w:szCs w:val="18"/>
-        </w:rPr>
-        <w:t xml:space="preserve">  </w:t>
-      </w:r>
-      <w:r>
-        <w:rPr>
-          <w:rFonts w:ascii="Consolas" w:eastAsia="Times New Roman" w:hAnsi="Consolas" w:cs="Consolas"/>
-          <w:color w:val="333333"/>
-          <w:sz w:val="18"/>
-          <w:szCs w:val="18"/>
-        </w:rPr>
-        <w:t xml:space="preserve"> </w:t>
-      </w:r>
-      <w:proofErr w:type="spellStart"/>
-      <w:r>
-        <w:rPr>
-          <w:rFonts w:ascii="Consolas" w:eastAsia="Times New Roman" w:hAnsi="Consolas" w:cs="Consolas"/>
-          <w:color w:val="333333"/>
-          <w:sz w:val="18"/>
-          <w:szCs w:val="18"/>
-        </w:rPr>
-        <w:t>rect</w:t>
-      </w:r>
-      <w:proofErr w:type="spellEnd"/>
-      <w:r>
-        <w:rPr>
-          <w:rFonts w:ascii="Consolas" w:eastAsia="Times New Roman" w:hAnsi="Consolas" w:cs="Consolas"/>
-          <w:color w:val="333333"/>
-          <w:sz w:val="18"/>
-          <w:szCs w:val="18"/>
-        </w:rPr>
-        <w:t>(</w:t>
-      </w:r>
-      <w:proofErr w:type="spellStart"/>
-      <w:proofErr w:type="gramStart"/>
-      <w:r>
-        <w:rPr>
-          <w:rFonts w:ascii="Consolas" w:eastAsia="Times New Roman" w:hAnsi="Consolas" w:cs="Consolas"/>
-          <w:color w:val="333333"/>
-          <w:sz w:val="18"/>
-          <w:szCs w:val="18"/>
-        </w:rPr>
-        <w:t>x,y</w:t>
-      </w:r>
-      <w:proofErr w:type="gramEnd"/>
-      <w:r>
-        <w:rPr>
-          <w:rFonts w:ascii="Consolas" w:eastAsia="Times New Roman" w:hAnsi="Consolas" w:cs="Consolas"/>
-          <w:color w:val="333333"/>
-          <w:sz w:val="18"/>
-          <w:szCs w:val="18"/>
-        </w:rPr>
-        <w:t>,w,h</w:t>
-      </w:r>
-      <w:proofErr w:type="spellEnd"/>
-      <w:r>
-        <w:rPr>
-          <w:rFonts w:ascii="Consolas" w:eastAsia="Times New Roman" w:hAnsi="Consolas" w:cs="Consolas"/>
-          <w:color w:val="333333"/>
-          <w:sz w:val="18"/>
-          <w:szCs w:val="18"/>
-        </w:rPr>
-        <w:t>);</w:t>
-      </w:r>
-    </w:p>
-    <w:p>
-      <w:pPr>
-        <w:shd w:val="clear" w:color="auto" w:fill="F5F5F5"/>
-        <w:tabs>
-          <w:tab w:val="left" w:pos="916"/>
-          <w:tab w:val="left" w:pos="1832"/>
-          <w:tab w:val="left" w:pos="2748"/>
-          <w:tab w:val="left" w:pos="3664"/>
-          <w:tab w:val="left" w:pos="4580"/>
-          <w:tab w:val="left" w:pos="5496"/>
-          <w:tab w:val="left" w:pos="6412"/>
-          <w:tab w:val="left" w:pos="7328"/>
-          <w:tab w:val="left" w:pos="8244"/>
-          <w:tab w:val="left" w:pos="9160"/>
-          <w:tab w:val="left" w:pos="10076"/>
-          <w:tab w:val="left" w:pos="10992"/>
-          <w:tab w:val="left" w:pos="11908"/>
-          <w:tab w:val="left" w:pos="12824"/>
-          <w:tab w:val="left" w:pos="13740"/>
-          <w:tab w:val="left" w:pos="14656"/>
-        </w:tabs>
-        <w:wordWrap w:val="0"/>
-        <w:spacing w:after="150" w:line="300" w:lineRule="atLeast"/>
-        <w:rPr>
-          <w:rFonts w:ascii="Consolas" w:eastAsia="Times New Roman" w:hAnsi="Consolas" w:cs="Consolas"/>
-          <w:color w:val="333333"/>
-          <w:sz w:val="18"/>
-          <w:szCs w:val="18"/>
-        </w:rPr>
-      </w:pPr>
-      <w:r>
-        <w:rPr>
-          <w:rFonts w:ascii="Consolas" w:eastAsia="Times New Roman" w:hAnsi="Consolas" w:cs="Consolas"/>
-          <w:color w:val="333333"/>
-          <w:sz w:val="18"/>
-          <w:szCs w:val="18"/>
-        </w:rPr>
         <w:t>}</w:t>
+      </w:r>
+    </w:p>
+    <w:p>
+      <w:r>
+        <w:br w:type="page"/>
       </w:r>
     </w:p>
     <w:p>
@@ -1607,16 +1314,23 @@
         <w:rPr>
           <w:rFonts w:ascii="Consolas" w:hAnsi="Consolas" w:cs="Consolas"/>
           <w:color w:val="333333"/>
-          <w:lang w:val="en-CA"/>
-        </w:rPr>
-      </w:pPr>
-      <w:r>
-        <w:rPr>
-          <w:rFonts w:ascii="Consolas" w:hAnsi="Consolas" w:cs="Consolas"/>
-          <w:color w:val="333333"/>
-          <w:lang w:val="en-CA"/>
-        </w:rPr>
-        <w:t>let button = false;</w:t>
+        </w:rPr>
+      </w:pPr>
+      <w:proofErr w:type="spellStart"/>
+      <w:r>
+        <w:rPr>
+          <w:rFonts w:ascii="Consolas" w:hAnsi="Consolas" w:cs="Consolas"/>
+          <w:color w:val="333333"/>
+        </w:rPr>
+        <w:t>boolean</w:t>
+      </w:r>
+      <w:proofErr w:type="spellEnd"/>
+      <w:r>
+        <w:rPr>
+          <w:rFonts w:ascii="Consolas" w:hAnsi="Consolas" w:cs="Consolas"/>
+          <w:color w:val="333333"/>
+        </w:rPr>
+        <w:t xml:space="preserve"> button = false;</w:t>
       </w:r>
     </w:p>
     <w:p>
@@ -1628,24 +1342,14 @@
         <w:rPr>
           <w:rFonts w:ascii="Consolas" w:hAnsi="Consolas" w:cs="Consolas"/>
           <w:color w:val="333333"/>
-          <w:lang w:val="en-CA"/>
-        </w:rPr>
-      </w:pPr>
-      <w:r>
-        <w:rPr>
-          <w:rFonts w:ascii="Consolas" w:hAnsi="Consolas" w:cs="Consolas"/>
-          <w:color w:val="333333"/>
-          <w:lang w:val="en-CA"/>
-        </w:rPr>
-        <w:t>let</w:t>
-      </w:r>
-      <w:r>
-        <w:rPr>
-          <w:rFonts w:ascii="Consolas" w:hAnsi="Consolas" w:cs="Consolas"/>
-          <w:color w:val="333333"/>
-          <w:lang w:val="en-CA"/>
-        </w:rPr>
-        <w:t xml:space="preserve"> x = 50;</w:t>
+        </w:rPr>
+      </w:pPr>
+      <w:r>
+        <w:rPr>
+          <w:rFonts w:ascii="Consolas" w:hAnsi="Consolas" w:cs="Consolas"/>
+          <w:color w:val="333333"/>
+        </w:rPr>
+        <w:t>int x = 50;</w:t>
       </w:r>
     </w:p>
     <w:p>
@@ -1657,24 +1361,14 @@
         <w:rPr>
           <w:rFonts w:ascii="Consolas" w:hAnsi="Consolas" w:cs="Consolas"/>
           <w:color w:val="333333"/>
-          <w:lang w:val="en-CA"/>
-        </w:rPr>
-      </w:pPr>
-      <w:r>
-        <w:rPr>
-          <w:rFonts w:ascii="Consolas" w:hAnsi="Consolas" w:cs="Consolas"/>
-          <w:color w:val="333333"/>
-          <w:lang w:val="en-CA"/>
-        </w:rPr>
-        <w:t>let</w:t>
-      </w:r>
-      <w:r>
-        <w:rPr>
-          <w:rFonts w:ascii="Consolas" w:hAnsi="Consolas" w:cs="Consolas"/>
-          <w:color w:val="333333"/>
-          <w:lang w:val="en-CA"/>
-        </w:rPr>
-        <w:t xml:space="preserve"> y = 50;</w:t>
+        </w:rPr>
+      </w:pPr>
+      <w:r>
+        <w:rPr>
+          <w:rFonts w:ascii="Consolas" w:hAnsi="Consolas" w:cs="Consolas"/>
+          <w:color w:val="333333"/>
+        </w:rPr>
+        <w:t>int y = 50;</w:t>
       </w:r>
     </w:p>
     <w:p>
@@ -1686,24 +1380,14 @@
         <w:rPr>
           <w:rFonts w:ascii="Consolas" w:hAnsi="Consolas" w:cs="Consolas"/>
           <w:color w:val="333333"/>
-          <w:lang w:val="en-CA"/>
-        </w:rPr>
-      </w:pPr>
-      <w:r>
-        <w:rPr>
-          <w:rFonts w:ascii="Consolas" w:hAnsi="Consolas" w:cs="Consolas"/>
-          <w:color w:val="333333"/>
-          <w:lang w:val="en-CA"/>
-        </w:rPr>
-        <w:t>let</w:t>
-      </w:r>
-      <w:r>
-        <w:rPr>
-          <w:rFonts w:ascii="Consolas" w:hAnsi="Consolas" w:cs="Consolas"/>
-          <w:color w:val="333333"/>
-          <w:lang w:val="en-CA"/>
-        </w:rPr>
-        <w:t xml:space="preserve"> w = 100;</w:t>
+        </w:rPr>
+      </w:pPr>
+      <w:r>
+        <w:rPr>
+          <w:rFonts w:ascii="Consolas" w:hAnsi="Consolas" w:cs="Consolas"/>
+          <w:color w:val="333333"/>
+        </w:rPr>
+        <w:t>int w = 100;</w:t>
       </w:r>
     </w:p>
     <w:p>
@@ -1715,24 +1399,14 @@
         <w:rPr>
           <w:rFonts w:ascii="Consolas" w:hAnsi="Consolas" w:cs="Consolas"/>
           <w:color w:val="333333"/>
-          <w:lang w:val="en-CA"/>
-        </w:rPr>
-      </w:pPr>
-      <w:r>
-        <w:rPr>
-          <w:rFonts w:ascii="Consolas" w:hAnsi="Consolas" w:cs="Consolas"/>
-          <w:color w:val="333333"/>
-          <w:lang w:val="en-CA"/>
-        </w:rPr>
-        <w:t>let</w:t>
-      </w:r>
-      <w:r>
-        <w:rPr>
-          <w:rFonts w:ascii="Consolas" w:hAnsi="Consolas" w:cs="Consolas"/>
-          <w:color w:val="333333"/>
-          <w:lang w:val="en-CA"/>
-        </w:rPr>
-        <w:t xml:space="preserve"> h = 75;</w:t>
+        </w:rPr>
+      </w:pPr>
+      <w:r>
+        <w:rPr>
+          <w:rFonts w:ascii="Consolas" w:hAnsi="Consolas" w:cs="Consolas"/>
+          <w:color w:val="333333"/>
+        </w:rPr>
+        <w:t>int h = 75;</w:t>
       </w:r>
     </w:p>
     <w:p>
@@ -1744,7 +1418,6 @@
         <w:rPr>
           <w:rFonts w:ascii="Consolas" w:hAnsi="Consolas" w:cs="Consolas"/>
           <w:color w:val="333333"/>
-          <w:lang w:val="en-CA"/>
         </w:rPr>
       </w:pPr>
     </w:p>
@@ -1757,32 +1430,465 @@
         <w:rPr>
           <w:rFonts w:ascii="Consolas" w:hAnsi="Consolas" w:cs="Consolas"/>
           <w:color w:val="333333"/>
-          <w:lang w:val="en-CA"/>
-        </w:rPr>
-      </w:pPr>
-      <w:r>
-        <w:rPr>
-          <w:rFonts w:ascii="Consolas" w:hAnsi="Consolas" w:cs="Consolas"/>
-          <w:color w:val="333333"/>
-          <w:lang w:val="en-CA"/>
-        </w:rPr>
-        <w:t xml:space="preserve">function </w:t>
-      </w:r>
-      <w:proofErr w:type="gramStart"/>
-      <w:r>
-        <w:rPr>
-          <w:rFonts w:ascii="Consolas" w:hAnsi="Consolas" w:cs="Consolas"/>
-          <w:color w:val="333333"/>
-          <w:lang w:val="en-CA"/>
-        </w:rPr>
-        <w:t>setup(</w:t>
-      </w:r>
-      <w:proofErr w:type="gramEnd"/>
-      <w:r>
-        <w:rPr>
-          <w:rFonts w:ascii="Consolas" w:hAnsi="Consolas" w:cs="Consolas"/>
-          <w:color w:val="333333"/>
-          <w:lang w:val="en-CA"/>
+        </w:rPr>
+      </w:pPr>
+      <w:r>
+        <w:rPr>
+          <w:rFonts w:ascii="Consolas" w:hAnsi="Consolas" w:cs="Consolas"/>
+          <w:color w:val="333333"/>
+        </w:rPr>
+        <w:t>void setup() {</w:t>
+      </w:r>
+    </w:p>
+    <w:p>
+      <w:pPr>
+        <w:pStyle w:val="HTMLPreformatted"/>
+        <w:shd w:val="clear" w:color="auto" w:fill="F5F5F5"/>
+        <w:wordWrap w:val="0"/>
+        <w:spacing w:after="150" w:line="300" w:lineRule="atLeast"/>
+        <w:rPr>
+          <w:rFonts w:ascii="Consolas" w:hAnsi="Consolas" w:cs="Consolas"/>
+          <w:color w:val="333333"/>
+        </w:rPr>
+      </w:pPr>
+      <w:r>
+        <w:rPr>
+          <w:rFonts w:ascii="Consolas" w:hAnsi="Consolas" w:cs="Consolas"/>
+          <w:color w:val="333333"/>
+        </w:rPr>
+        <w:t xml:space="preserve">  size(200,200); </w:t>
+      </w:r>
+    </w:p>
+    <w:p>
+      <w:pPr>
+        <w:pStyle w:val="HTMLPreformatted"/>
+        <w:shd w:val="clear" w:color="auto" w:fill="F5F5F5"/>
+        <w:wordWrap w:val="0"/>
+        <w:spacing w:after="150" w:line="300" w:lineRule="atLeast"/>
+        <w:rPr>
+          <w:rFonts w:ascii="Consolas" w:hAnsi="Consolas" w:cs="Consolas"/>
+          <w:color w:val="333333"/>
+        </w:rPr>
+      </w:pPr>
+      <w:r>
+        <w:rPr>
+          <w:rFonts w:ascii="Consolas" w:hAnsi="Consolas" w:cs="Consolas"/>
+          <w:color w:val="333333"/>
+        </w:rPr>
+        <w:t>}</w:t>
+      </w:r>
+    </w:p>
+    <w:p>
+      <w:pPr>
+        <w:pStyle w:val="HTMLPreformatted"/>
+        <w:shd w:val="clear" w:color="auto" w:fill="F5F5F5"/>
+        <w:wordWrap w:val="0"/>
+        <w:spacing w:after="150" w:line="300" w:lineRule="atLeast"/>
+        <w:rPr>
+          <w:rFonts w:ascii="Consolas" w:hAnsi="Consolas" w:cs="Consolas"/>
+          <w:color w:val="333333"/>
+        </w:rPr>
+      </w:pPr>
+    </w:p>
+    <w:p>
+      <w:pPr>
+        <w:pStyle w:val="HTMLPreformatted"/>
+        <w:shd w:val="clear" w:color="auto" w:fill="F5F5F5"/>
+        <w:wordWrap w:val="0"/>
+        <w:spacing w:after="150" w:line="300" w:lineRule="atLeast"/>
+        <w:rPr>
+          <w:rFonts w:ascii="Consolas" w:hAnsi="Consolas" w:cs="Consolas"/>
+          <w:color w:val="333333"/>
+        </w:rPr>
+      </w:pPr>
+      <w:r>
+        <w:rPr>
+          <w:rFonts w:ascii="Consolas" w:hAnsi="Consolas" w:cs="Consolas"/>
+          <w:color w:val="333333"/>
+        </w:rPr>
+        <w:t>void draw() {</w:t>
+      </w:r>
+    </w:p>
+    <w:p>
+      <w:pPr>
+        <w:pStyle w:val="HTMLPreformatted"/>
+        <w:shd w:val="clear" w:color="auto" w:fill="F5F5F5"/>
+        <w:wordWrap w:val="0"/>
+        <w:spacing w:after="150" w:line="300" w:lineRule="atLeast"/>
+        <w:rPr>
+          <w:rFonts w:ascii="Consolas" w:hAnsi="Consolas" w:cs="Consolas"/>
+          <w:color w:val="333333"/>
+        </w:rPr>
+      </w:pPr>
+      <w:r>
+        <w:rPr>
+          <w:rFonts w:ascii="Consolas" w:hAnsi="Consolas" w:cs="Consolas"/>
+          <w:color w:val="333333"/>
+        </w:rPr>
+        <w:t xml:space="preserve">  if (button) {</w:t>
+      </w:r>
+    </w:p>
+    <w:p>
+      <w:pPr>
+        <w:pStyle w:val="HTMLPreformatted"/>
+        <w:shd w:val="clear" w:color="auto" w:fill="F5F5F5"/>
+        <w:wordWrap w:val="0"/>
+        <w:spacing w:after="150" w:line="300" w:lineRule="atLeast"/>
+        <w:rPr>
+          <w:rFonts w:ascii="Consolas" w:hAnsi="Consolas" w:cs="Consolas"/>
+          <w:color w:val="333333"/>
+        </w:rPr>
+      </w:pPr>
+      <w:r>
+        <w:rPr>
+          <w:rFonts w:ascii="Consolas" w:hAnsi="Consolas" w:cs="Consolas"/>
+          <w:color w:val="333333"/>
+        </w:rPr>
+        <w:t xml:space="preserve">    background(255);</w:t>
+      </w:r>
+    </w:p>
+    <w:p>
+      <w:pPr>
+        <w:pStyle w:val="HTMLPreformatted"/>
+        <w:shd w:val="clear" w:color="auto" w:fill="F5F5F5"/>
+        <w:wordWrap w:val="0"/>
+        <w:spacing w:after="150" w:line="300" w:lineRule="atLeast"/>
+        <w:rPr>
+          <w:rFonts w:ascii="Consolas" w:hAnsi="Consolas" w:cs="Consolas"/>
+          <w:color w:val="333333"/>
+        </w:rPr>
+      </w:pPr>
+      <w:r>
+        <w:rPr>
+          <w:rFonts w:ascii="Consolas" w:hAnsi="Consolas" w:cs="Consolas"/>
+          <w:color w:val="333333"/>
+        </w:rPr>
+        <w:t xml:space="preserve">    stroke(0);</w:t>
+      </w:r>
+    </w:p>
+    <w:p>
+      <w:pPr>
+        <w:pStyle w:val="HTMLPreformatted"/>
+        <w:shd w:val="clear" w:color="auto" w:fill="F5F5F5"/>
+        <w:wordWrap w:val="0"/>
+        <w:spacing w:after="150" w:line="300" w:lineRule="atLeast"/>
+        <w:rPr>
+          <w:rFonts w:ascii="Consolas" w:hAnsi="Consolas" w:cs="Consolas"/>
+          <w:color w:val="333333"/>
+        </w:rPr>
+      </w:pPr>
+      <w:r>
+        <w:rPr>
+          <w:rFonts w:ascii="Consolas" w:hAnsi="Consolas" w:cs="Consolas"/>
+          <w:color w:val="333333"/>
+        </w:rPr>
+        <w:t xml:space="preserve">  } else {</w:t>
+      </w:r>
+    </w:p>
+    <w:p>
+      <w:pPr>
+        <w:pStyle w:val="HTMLPreformatted"/>
+        <w:shd w:val="clear" w:color="auto" w:fill="F5F5F5"/>
+        <w:wordWrap w:val="0"/>
+        <w:spacing w:after="150" w:line="300" w:lineRule="atLeast"/>
+        <w:rPr>
+          <w:rFonts w:ascii="Consolas" w:hAnsi="Consolas" w:cs="Consolas"/>
+          <w:color w:val="333333"/>
+        </w:rPr>
+      </w:pPr>
+      <w:r>
+        <w:rPr>
+          <w:rFonts w:ascii="Consolas" w:hAnsi="Consolas" w:cs="Consolas"/>
+          <w:color w:val="333333"/>
+        </w:rPr>
+        <w:t xml:space="preserve">    background(0);</w:t>
+      </w:r>
+    </w:p>
+    <w:p>
+      <w:pPr>
+        <w:pStyle w:val="HTMLPreformatted"/>
+        <w:shd w:val="clear" w:color="auto" w:fill="F5F5F5"/>
+        <w:wordWrap w:val="0"/>
+        <w:spacing w:after="150" w:line="300" w:lineRule="atLeast"/>
+        <w:rPr>
+          <w:rFonts w:ascii="Consolas" w:hAnsi="Consolas" w:cs="Consolas"/>
+          <w:color w:val="333333"/>
+        </w:rPr>
+      </w:pPr>
+      <w:r>
+        <w:rPr>
+          <w:rFonts w:ascii="Consolas" w:hAnsi="Consolas" w:cs="Consolas"/>
+          <w:color w:val="333333"/>
+        </w:rPr>
+        <w:t xml:space="preserve">    stroke(255);</w:t>
+      </w:r>
+    </w:p>
+    <w:p>
+      <w:pPr>
+        <w:pStyle w:val="HTMLPreformatted"/>
+        <w:shd w:val="clear" w:color="auto" w:fill="F5F5F5"/>
+        <w:wordWrap w:val="0"/>
+        <w:spacing w:after="150" w:line="300" w:lineRule="atLeast"/>
+        <w:rPr>
+          <w:rFonts w:ascii="Consolas" w:hAnsi="Consolas" w:cs="Consolas"/>
+          <w:color w:val="333333"/>
+        </w:rPr>
+      </w:pPr>
+      <w:r>
+        <w:rPr>
+          <w:rFonts w:ascii="Consolas" w:hAnsi="Consolas" w:cs="Consolas"/>
+          <w:color w:val="333333"/>
+        </w:rPr>
+        <w:t xml:space="preserve">  }</w:t>
+      </w:r>
+    </w:p>
+    <w:p>
+      <w:pPr>
+        <w:pStyle w:val="HTMLPreformatted"/>
+        <w:shd w:val="clear" w:color="auto" w:fill="F5F5F5"/>
+        <w:wordWrap w:val="0"/>
+        <w:spacing w:after="150" w:line="300" w:lineRule="atLeast"/>
+        <w:rPr>
+          <w:rFonts w:ascii="Consolas" w:hAnsi="Consolas" w:cs="Consolas"/>
+          <w:color w:val="333333"/>
+        </w:rPr>
+      </w:pPr>
+      <w:r>
+        <w:rPr>
+          <w:rFonts w:ascii="Consolas" w:hAnsi="Consolas" w:cs="Consolas"/>
+          <w:color w:val="333333"/>
+        </w:rPr>
+        <w:t xml:space="preserve">  fill(175);</w:t>
+      </w:r>
+    </w:p>
+    <w:p>
+      <w:pPr>
+        <w:pStyle w:val="HTMLPreformatted"/>
+        <w:shd w:val="clear" w:color="auto" w:fill="F5F5F5"/>
+        <w:wordWrap w:val="0"/>
+        <w:spacing w:after="150" w:line="300" w:lineRule="atLeast"/>
+        <w:rPr>
+          <w:rFonts w:ascii="Consolas" w:hAnsi="Consolas" w:cs="Consolas"/>
+          <w:color w:val="333333"/>
+        </w:rPr>
+      </w:pPr>
+      <w:r>
+        <w:rPr>
+          <w:rFonts w:ascii="Consolas" w:hAnsi="Consolas" w:cs="Consolas"/>
+          <w:color w:val="333333"/>
+        </w:rPr>
+        <w:t xml:space="preserve">  </w:t>
+      </w:r>
+      <w:proofErr w:type="spellStart"/>
+      <w:r>
+        <w:rPr>
+          <w:rFonts w:ascii="Consolas" w:hAnsi="Consolas" w:cs="Consolas"/>
+          <w:color w:val="333333"/>
+        </w:rPr>
+        <w:t>rect</w:t>
+      </w:r>
+      <w:proofErr w:type="spellEnd"/>
+      <w:r>
+        <w:rPr>
+          <w:rFonts w:ascii="Consolas" w:hAnsi="Consolas" w:cs="Consolas"/>
+          <w:color w:val="333333"/>
+        </w:rPr>
+        <w:t>(</w:t>
+      </w:r>
+      <w:proofErr w:type="spellStart"/>
+      <w:r>
+        <w:rPr>
+          <w:rFonts w:ascii="Consolas" w:hAnsi="Consolas" w:cs="Consolas"/>
+          <w:color w:val="333333"/>
+        </w:rPr>
+        <w:t>x,y,w,h</w:t>
+      </w:r>
+      <w:proofErr w:type="spellEnd"/>
+      <w:r>
+        <w:rPr>
+          <w:rFonts w:ascii="Consolas" w:hAnsi="Consolas" w:cs="Consolas"/>
+          <w:color w:val="333333"/>
+        </w:rPr>
+        <w:t>);</w:t>
+      </w:r>
+    </w:p>
+    <w:p>
+      <w:pPr>
+        <w:pStyle w:val="HTMLPreformatted"/>
+        <w:shd w:val="clear" w:color="auto" w:fill="F5F5F5"/>
+        <w:wordWrap w:val="0"/>
+        <w:spacing w:after="150" w:line="300" w:lineRule="atLeast"/>
+        <w:rPr>
+          <w:rFonts w:ascii="Consolas" w:hAnsi="Consolas" w:cs="Consolas"/>
+          <w:color w:val="333333"/>
+        </w:rPr>
+      </w:pPr>
+      <w:r>
+        <w:rPr>
+          <w:rFonts w:ascii="Consolas" w:hAnsi="Consolas" w:cs="Consolas"/>
+          <w:color w:val="333333"/>
+        </w:rPr>
+        <w:t>}</w:t>
+      </w:r>
+    </w:p>
+    <w:p>
+      <w:pPr>
+        <w:pStyle w:val="HTMLPreformatted"/>
+        <w:shd w:val="clear" w:color="auto" w:fill="F5F5F5"/>
+        <w:wordWrap w:val="0"/>
+        <w:spacing w:after="150" w:line="300" w:lineRule="atLeast"/>
+        <w:rPr>
+          <w:rFonts w:ascii="Consolas" w:hAnsi="Consolas" w:cs="Consolas"/>
+          <w:color w:val="333333"/>
+        </w:rPr>
+      </w:pPr>
+    </w:p>
+    <w:p>
+      <w:pPr>
+        <w:pStyle w:val="HTMLPreformatted"/>
+        <w:shd w:val="clear" w:color="auto" w:fill="F5F5F5"/>
+        <w:wordWrap w:val="0"/>
+        <w:spacing w:after="150" w:line="300" w:lineRule="atLeast"/>
+        <w:rPr>
+          <w:rFonts w:ascii="Consolas" w:hAnsi="Consolas" w:cs="Consolas"/>
+          <w:color w:val="333333"/>
+        </w:rPr>
+      </w:pPr>
+      <w:r>
+        <w:rPr>
+          <w:rFonts w:ascii="Consolas" w:hAnsi="Consolas" w:cs="Consolas"/>
+          <w:color w:val="333333"/>
+        </w:rPr>
+        <w:t xml:space="preserve">void </w:t>
+      </w:r>
+      <w:proofErr w:type="spellStart"/>
+      <w:r>
+        <w:rPr>
+          <w:rFonts w:ascii="Consolas" w:hAnsi="Consolas" w:cs="Consolas"/>
+          <w:color w:val="333333"/>
+        </w:rPr>
+        <w:t>mousePressed</w:t>
+      </w:r>
+      <w:proofErr w:type="spellEnd"/>
+      <w:r>
+        <w:rPr>
+          <w:rFonts w:ascii="Consolas" w:hAnsi="Consolas" w:cs="Consolas"/>
+          <w:color w:val="333333"/>
+        </w:rPr>
+        <w:t>() {</w:t>
+      </w:r>
+    </w:p>
+    <w:p>
+      <w:pPr>
+        <w:pStyle w:val="HTMLPreformatted"/>
+        <w:shd w:val="clear" w:color="auto" w:fill="F5F5F5"/>
+        <w:wordWrap w:val="0"/>
+        <w:spacing w:after="150" w:line="300" w:lineRule="atLeast"/>
+        <w:rPr>
+          <w:rFonts w:ascii="Consolas" w:hAnsi="Consolas" w:cs="Consolas"/>
+          <w:color w:val="333333"/>
+        </w:rPr>
+      </w:pPr>
+      <w:r>
+        <w:rPr>
+          <w:rFonts w:ascii="Consolas" w:hAnsi="Consolas" w:cs="Consolas"/>
+          <w:color w:val="333333"/>
+        </w:rPr>
+        <w:t xml:space="preserve">  if (</w:t>
+      </w:r>
+      <w:proofErr w:type="spellStart"/>
+      <w:r>
+        <w:rPr>
+          <w:rFonts w:ascii="Consolas" w:hAnsi="Consolas" w:cs="Consolas"/>
+          <w:color w:val="333333"/>
+        </w:rPr>
+        <w:t>mouseX</w:t>
+      </w:r>
+      <w:proofErr w:type="spellEnd"/>
+      <w:r>
+        <w:rPr>
+          <w:rFonts w:ascii="Consolas" w:hAnsi="Consolas" w:cs="Consolas"/>
+          <w:color w:val="333333"/>
+        </w:rPr>
+        <w:t xml:space="preserve"> &gt; x &amp;&amp; </w:t>
+      </w:r>
+      <w:proofErr w:type="spellStart"/>
+      <w:r>
+        <w:rPr>
+          <w:rFonts w:ascii="Consolas" w:hAnsi="Consolas" w:cs="Consolas"/>
+          <w:color w:val="333333"/>
+        </w:rPr>
+        <w:t>mouseX</w:t>
+      </w:r>
+      <w:proofErr w:type="spellEnd"/>
+      <w:r>
+        <w:rPr>
+          <w:rFonts w:ascii="Consolas" w:hAnsi="Consolas" w:cs="Consolas"/>
+          <w:color w:val="333333"/>
+        </w:rPr>
+        <w:t xml:space="preserve"> &lt; </w:t>
+      </w:r>
+      <w:proofErr w:type="spellStart"/>
+      <w:r>
+        <w:rPr>
+          <w:rFonts w:ascii="Consolas" w:hAnsi="Consolas" w:cs="Consolas"/>
+          <w:color w:val="333333"/>
+        </w:rPr>
+        <w:t>x+w</w:t>
+      </w:r>
+      <w:proofErr w:type="spellEnd"/>
+      <w:r>
+        <w:rPr>
+          <w:rFonts w:ascii="Consolas" w:hAnsi="Consolas" w:cs="Consolas"/>
+          <w:color w:val="333333"/>
+        </w:rPr>
+        <w:t xml:space="preserve"> &amp;&amp; </w:t>
+      </w:r>
+      <w:proofErr w:type="spellStart"/>
+      <w:r>
+        <w:rPr>
+          <w:rFonts w:ascii="Consolas" w:hAnsi="Consolas" w:cs="Consolas"/>
+          <w:color w:val="333333"/>
+        </w:rPr>
+        <w:t>mouseY</w:t>
+      </w:r>
+      <w:proofErr w:type="spellEnd"/>
+      <w:r>
+        <w:rPr>
+          <w:rFonts w:ascii="Consolas" w:hAnsi="Consolas" w:cs="Consolas"/>
+          <w:color w:val="333333"/>
+        </w:rPr>
+        <w:t xml:space="preserve"> &gt; y &amp;&amp; </w:t>
+      </w:r>
+      <w:proofErr w:type="spellStart"/>
+      <w:r>
+        <w:rPr>
+          <w:rFonts w:ascii="Consolas" w:hAnsi="Consolas" w:cs="Consolas"/>
+          <w:color w:val="333333"/>
+        </w:rPr>
+        <w:t>mouseY</w:t>
+      </w:r>
+      <w:proofErr w:type="spellEnd"/>
+      <w:r>
+        <w:rPr>
+          <w:rFonts w:ascii="Consolas" w:hAnsi="Consolas" w:cs="Consolas"/>
+          <w:color w:val="333333"/>
+        </w:rPr>
+        <w:t xml:space="preserve"> &lt; </w:t>
+      </w:r>
+      <w:proofErr w:type="spellStart"/>
+      <w:r>
+        <w:rPr>
+          <w:rFonts w:ascii="Consolas" w:hAnsi="Consolas" w:cs="Consolas"/>
+          <w:color w:val="333333"/>
+        </w:rPr>
+        <w:t>y+h</w:t>
+      </w:r>
+      <w:proofErr w:type="spellEnd"/>
+      <w:r>
+        <w:rPr>
+          <w:rFonts w:ascii="Consolas" w:hAnsi="Consolas" w:cs="Consolas"/>
+          <w:color w:val="333333"/>
         </w:rPr>
         <w:t>) {</w:t>
       </w:r>
@@ -1796,44 +1902,14 @@
         <w:rPr>
           <w:rFonts w:ascii="Consolas" w:hAnsi="Consolas" w:cs="Consolas"/>
           <w:color w:val="333333"/>
-          <w:lang w:val="en-CA"/>
-        </w:rPr>
-      </w:pPr>
-      <w:r>
-        <w:rPr>
-          <w:rFonts w:ascii="Consolas" w:hAnsi="Consolas" w:cs="Consolas"/>
-          <w:color w:val="333333"/>
-          <w:lang w:val="en-CA"/>
-        </w:rPr>
-        <w:t xml:space="preserve">  </w:t>
-      </w:r>
-      <w:proofErr w:type="spellStart"/>
-      <w:proofErr w:type="gramStart"/>
-      <w:r>
-        <w:rPr>
-          <w:rFonts w:ascii="Consolas" w:hAnsi="Consolas" w:cs="Consolas"/>
-          <w:color w:val="333333"/>
-          <w:lang w:val="en-CA"/>
-        </w:rPr>
-        <w:t>createCanvas</w:t>
-      </w:r>
-      <w:proofErr w:type="spellEnd"/>
-      <w:r>
-        <w:rPr>
-          <w:rFonts w:ascii="Consolas" w:hAnsi="Consolas" w:cs="Consolas"/>
-          <w:color w:val="333333"/>
-          <w:lang w:val="en-CA"/>
-        </w:rPr>
-        <w:t>(</w:t>
-      </w:r>
-      <w:proofErr w:type="gramEnd"/>
-      <w:r>
-        <w:rPr>
-          <w:rFonts w:ascii="Consolas" w:hAnsi="Consolas" w:cs="Consolas"/>
-          <w:color w:val="333333"/>
-          <w:lang w:val="en-CA"/>
-        </w:rPr>
-        <w:t xml:space="preserve">480, 270); </w:t>
+        </w:rPr>
+      </w:pPr>
+      <w:r>
+        <w:rPr>
+          <w:rFonts w:ascii="Consolas" w:hAnsi="Consolas" w:cs="Consolas"/>
+          <w:color w:val="333333"/>
+        </w:rPr>
+        <w:t xml:space="preserve">    button = !button;</w:t>
       </w:r>
     </w:p>
     <w:p>
@@ -1845,713 +1921,38 @@
         <w:rPr>
           <w:rFonts w:ascii="Consolas" w:hAnsi="Consolas" w:cs="Consolas"/>
           <w:color w:val="333333"/>
-          <w:lang w:val="en-CA"/>
-        </w:rPr>
-      </w:pPr>
-      <w:r>
-        <w:rPr>
-          <w:rFonts w:ascii="Consolas" w:hAnsi="Consolas" w:cs="Consolas"/>
-          <w:color w:val="333333"/>
-          <w:lang w:val="en-CA"/>
+        </w:rPr>
+      </w:pPr>
+      <w:r>
+        <w:rPr>
+          <w:rFonts w:ascii="Consolas" w:hAnsi="Consolas" w:cs="Consolas"/>
+          <w:color w:val="333333"/>
+        </w:rPr>
+        <w:t xml:space="preserve">  }  </w:t>
+      </w:r>
+    </w:p>
+    <w:p>
+      <w:pPr>
+        <w:pStyle w:val="HTMLPreformatted"/>
+        <w:shd w:val="clear" w:color="auto" w:fill="F5F5F5"/>
+        <w:wordWrap w:val="0"/>
+        <w:spacing w:after="150" w:line="300" w:lineRule="atLeast"/>
+        <w:rPr>
+          <w:rFonts w:ascii="Consolas" w:hAnsi="Consolas" w:cs="Consolas"/>
+          <w:color w:val="333333"/>
+        </w:rPr>
+      </w:pPr>
+      <w:r>
+        <w:rPr>
+          <w:rFonts w:ascii="Consolas" w:hAnsi="Consolas" w:cs="Consolas"/>
+          <w:color w:val="333333"/>
         </w:rPr>
         <w:t>}</w:t>
       </w:r>
     </w:p>
-    <w:p>
-      <w:pPr>
-        <w:pStyle w:val="HTMLPreformatted"/>
-        <w:shd w:val="clear" w:color="auto" w:fill="F5F5F5"/>
-        <w:wordWrap w:val="0"/>
-        <w:spacing w:after="150" w:line="300" w:lineRule="atLeast"/>
-        <w:rPr>
-          <w:rFonts w:ascii="Consolas" w:hAnsi="Consolas" w:cs="Consolas"/>
-          <w:color w:val="333333"/>
-          <w:lang w:val="en-CA"/>
-        </w:rPr>
-      </w:pPr>
-    </w:p>
-    <w:p>
-      <w:pPr>
-        <w:pStyle w:val="HTMLPreformatted"/>
-        <w:shd w:val="clear" w:color="auto" w:fill="F5F5F5"/>
-        <w:wordWrap w:val="0"/>
-        <w:spacing w:after="150" w:line="300" w:lineRule="atLeast"/>
-        <w:rPr>
-          <w:rFonts w:ascii="Consolas" w:hAnsi="Consolas" w:cs="Consolas"/>
-          <w:color w:val="333333"/>
-          <w:lang w:val="en-CA"/>
-        </w:rPr>
-      </w:pPr>
-      <w:r>
-        <w:rPr>
-          <w:rFonts w:ascii="Consolas" w:hAnsi="Consolas" w:cs="Consolas"/>
-          <w:color w:val="333333"/>
-          <w:lang w:val="en-CA"/>
-        </w:rPr>
-        <w:t xml:space="preserve">function </w:t>
-      </w:r>
-      <w:proofErr w:type="gramStart"/>
-      <w:r>
-        <w:rPr>
-          <w:rFonts w:ascii="Consolas" w:hAnsi="Consolas" w:cs="Consolas"/>
-          <w:color w:val="333333"/>
-          <w:lang w:val="en-CA"/>
-        </w:rPr>
-        <w:t>draw(</w:t>
-      </w:r>
-      <w:proofErr w:type="gramEnd"/>
-      <w:r>
-        <w:rPr>
-          <w:rFonts w:ascii="Consolas" w:hAnsi="Consolas" w:cs="Consolas"/>
-          <w:color w:val="333333"/>
-          <w:lang w:val="en-CA"/>
-        </w:rPr>
-        <w:t>) {</w:t>
-      </w:r>
-    </w:p>
-    <w:p>
-      <w:pPr>
-        <w:pStyle w:val="HTMLPreformatted"/>
-        <w:shd w:val="clear" w:color="auto" w:fill="F5F5F5"/>
-        <w:wordWrap w:val="0"/>
-        <w:spacing w:after="150" w:line="300" w:lineRule="atLeast"/>
-        <w:rPr>
-          <w:rFonts w:ascii="Consolas" w:hAnsi="Consolas" w:cs="Consolas"/>
-          <w:color w:val="333333"/>
-          <w:lang w:val="en-CA"/>
-        </w:rPr>
-      </w:pPr>
-      <w:r>
-        <w:rPr>
-          <w:rFonts w:ascii="Consolas" w:hAnsi="Consolas" w:cs="Consolas"/>
-          <w:color w:val="333333"/>
-          <w:lang w:val="en-CA"/>
-        </w:rPr>
-        <w:t xml:space="preserve">  if (button) {</w:t>
-      </w:r>
-    </w:p>
-    <w:p>
-      <w:pPr>
-        <w:pStyle w:val="HTMLPreformatted"/>
-        <w:shd w:val="clear" w:color="auto" w:fill="F5F5F5"/>
-        <w:wordWrap w:val="0"/>
-        <w:spacing w:after="150" w:line="300" w:lineRule="atLeast"/>
-        <w:rPr>
-          <w:rFonts w:ascii="Consolas" w:hAnsi="Consolas" w:cs="Consolas"/>
-          <w:color w:val="333333"/>
-          <w:lang w:val="en-CA"/>
-        </w:rPr>
-      </w:pPr>
-      <w:r>
-        <w:rPr>
-          <w:rFonts w:ascii="Consolas" w:hAnsi="Consolas" w:cs="Consolas"/>
-          <w:color w:val="333333"/>
-          <w:lang w:val="en-CA"/>
-        </w:rPr>
-        <w:t xml:space="preserve">    </w:t>
-      </w:r>
-      <w:proofErr w:type="gramStart"/>
-      <w:r>
-        <w:rPr>
-          <w:rFonts w:ascii="Consolas" w:hAnsi="Consolas" w:cs="Consolas"/>
-          <w:color w:val="333333"/>
-          <w:lang w:val="en-CA"/>
-        </w:rPr>
-        <w:t>background(</w:t>
-      </w:r>
-      <w:proofErr w:type="gramEnd"/>
-      <w:r>
-        <w:rPr>
-          <w:rFonts w:ascii="Consolas" w:hAnsi="Consolas" w:cs="Consolas"/>
-          <w:color w:val="333333"/>
-          <w:lang w:val="en-CA"/>
-        </w:rPr>
-        <w:t>255);</w:t>
-      </w:r>
-    </w:p>
-    <w:p>
-      <w:pPr>
-        <w:pStyle w:val="HTMLPreformatted"/>
-        <w:shd w:val="clear" w:color="auto" w:fill="F5F5F5"/>
-        <w:wordWrap w:val="0"/>
-        <w:spacing w:after="150" w:line="300" w:lineRule="atLeast"/>
-        <w:rPr>
-          <w:rFonts w:ascii="Consolas" w:hAnsi="Consolas" w:cs="Consolas"/>
-          <w:color w:val="333333"/>
-          <w:lang w:val="en-CA"/>
-        </w:rPr>
-      </w:pPr>
-      <w:r>
-        <w:rPr>
-          <w:rFonts w:ascii="Consolas" w:hAnsi="Consolas" w:cs="Consolas"/>
-          <w:color w:val="333333"/>
-          <w:lang w:val="en-CA"/>
-        </w:rPr>
-        <w:t xml:space="preserve">    </w:t>
-      </w:r>
-      <w:proofErr w:type="gramStart"/>
-      <w:r>
-        <w:rPr>
-          <w:rFonts w:ascii="Consolas" w:hAnsi="Consolas" w:cs="Consolas"/>
-          <w:color w:val="333333"/>
-          <w:lang w:val="en-CA"/>
-        </w:rPr>
-        <w:t>stroke(</w:t>
-      </w:r>
-      <w:proofErr w:type="gramEnd"/>
-      <w:r>
-        <w:rPr>
-          <w:rFonts w:ascii="Consolas" w:hAnsi="Consolas" w:cs="Consolas"/>
-          <w:color w:val="333333"/>
-          <w:lang w:val="en-CA"/>
-        </w:rPr>
-        <w:t>0);</w:t>
-      </w:r>
-    </w:p>
-    <w:p>
-      <w:pPr>
-        <w:pStyle w:val="HTMLPreformatted"/>
-        <w:shd w:val="clear" w:color="auto" w:fill="F5F5F5"/>
-        <w:wordWrap w:val="0"/>
-        <w:spacing w:after="150" w:line="300" w:lineRule="atLeast"/>
-        <w:rPr>
-          <w:rFonts w:ascii="Consolas" w:hAnsi="Consolas" w:cs="Consolas"/>
-          <w:color w:val="333333"/>
-          <w:lang w:val="en-CA"/>
-        </w:rPr>
-      </w:pPr>
-      <w:r>
-        <w:rPr>
-          <w:rFonts w:ascii="Consolas" w:hAnsi="Consolas" w:cs="Consolas"/>
-          <w:color w:val="333333"/>
-          <w:lang w:val="en-CA"/>
-        </w:rPr>
-        <w:t xml:space="preserve">  } else {</w:t>
-      </w:r>
-    </w:p>
-    <w:p>
-      <w:pPr>
-        <w:pStyle w:val="HTMLPreformatted"/>
-        <w:shd w:val="clear" w:color="auto" w:fill="F5F5F5"/>
-        <w:wordWrap w:val="0"/>
-        <w:spacing w:after="150" w:line="300" w:lineRule="atLeast"/>
-        <w:rPr>
-          <w:rFonts w:ascii="Consolas" w:hAnsi="Consolas" w:cs="Consolas"/>
-          <w:color w:val="333333"/>
-          <w:lang w:val="en-CA"/>
-        </w:rPr>
-      </w:pPr>
-      <w:r>
-        <w:rPr>
-          <w:rFonts w:ascii="Consolas" w:hAnsi="Consolas" w:cs="Consolas"/>
-          <w:color w:val="333333"/>
-          <w:lang w:val="en-CA"/>
-        </w:rPr>
-        <w:t xml:space="preserve">    </w:t>
-      </w:r>
-      <w:proofErr w:type="gramStart"/>
-      <w:r>
-        <w:rPr>
-          <w:rFonts w:ascii="Consolas" w:hAnsi="Consolas" w:cs="Consolas"/>
-          <w:color w:val="333333"/>
-          <w:lang w:val="en-CA"/>
-        </w:rPr>
-        <w:t>background(</w:t>
-      </w:r>
-      <w:proofErr w:type="gramEnd"/>
-      <w:r>
-        <w:rPr>
-          <w:rFonts w:ascii="Consolas" w:hAnsi="Consolas" w:cs="Consolas"/>
-          <w:color w:val="333333"/>
-          <w:lang w:val="en-CA"/>
-        </w:rPr>
-        <w:t>0);</w:t>
-      </w:r>
-    </w:p>
-    <w:p>
-      <w:pPr>
-        <w:pStyle w:val="HTMLPreformatted"/>
-        <w:shd w:val="clear" w:color="auto" w:fill="F5F5F5"/>
-        <w:wordWrap w:val="0"/>
-        <w:spacing w:after="150" w:line="300" w:lineRule="atLeast"/>
-        <w:rPr>
-          <w:rFonts w:ascii="Consolas" w:hAnsi="Consolas" w:cs="Consolas"/>
-          <w:color w:val="333333"/>
-          <w:lang w:val="en-CA"/>
-        </w:rPr>
-      </w:pPr>
-      <w:r>
-        <w:rPr>
-          <w:rFonts w:ascii="Consolas" w:hAnsi="Consolas" w:cs="Consolas"/>
-          <w:color w:val="333333"/>
-          <w:lang w:val="en-CA"/>
-        </w:rPr>
-        <w:t xml:space="preserve">    </w:t>
-      </w:r>
-      <w:proofErr w:type="gramStart"/>
-      <w:r>
-        <w:rPr>
-          <w:rFonts w:ascii="Consolas" w:hAnsi="Consolas" w:cs="Consolas"/>
-          <w:color w:val="333333"/>
-          <w:lang w:val="en-CA"/>
-        </w:rPr>
-        <w:t>stroke(</w:t>
-      </w:r>
-      <w:proofErr w:type="gramEnd"/>
-      <w:r>
-        <w:rPr>
-          <w:rFonts w:ascii="Consolas" w:hAnsi="Consolas" w:cs="Consolas"/>
-          <w:color w:val="333333"/>
-          <w:lang w:val="en-CA"/>
-        </w:rPr>
-        <w:t>255);</w:t>
-      </w:r>
-    </w:p>
-    <w:p>
-      <w:pPr>
-        <w:pStyle w:val="HTMLPreformatted"/>
-        <w:shd w:val="clear" w:color="auto" w:fill="F5F5F5"/>
-        <w:wordWrap w:val="0"/>
-        <w:spacing w:after="150" w:line="300" w:lineRule="atLeast"/>
-        <w:rPr>
-          <w:rFonts w:ascii="Consolas" w:hAnsi="Consolas" w:cs="Consolas"/>
-          <w:color w:val="333333"/>
-          <w:lang w:val="en-CA"/>
-        </w:rPr>
-      </w:pPr>
-      <w:r>
-        <w:rPr>
-          <w:rFonts w:ascii="Consolas" w:hAnsi="Consolas" w:cs="Consolas"/>
-          <w:color w:val="333333"/>
-          <w:lang w:val="en-CA"/>
-        </w:rPr>
-        <w:t xml:space="preserve">  }</w:t>
-      </w:r>
-    </w:p>
-    <w:p>
-      <w:pPr>
-        <w:pStyle w:val="HTMLPreformatted"/>
-        <w:shd w:val="clear" w:color="auto" w:fill="F5F5F5"/>
-        <w:wordWrap w:val="0"/>
-        <w:spacing w:after="150" w:line="300" w:lineRule="atLeast"/>
-        <w:rPr>
-          <w:rFonts w:ascii="Consolas" w:hAnsi="Consolas" w:cs="Consolas"/>
-          <w:color w:val="333333"/>
-          <w:lang w:val="en-CA"/>
-        </w:rPr>
-      </w:pPr>
-      <w:r>
-        <w:rPr>
-          <w:rFonts w:ascii="Consolas" w:hAnsi="Consolas" w:cs="Consolas"/>
-          <w:color w:val="333333"/>
-          <w:lang w:val="en-CA"/>
-        </w:rPr>
-        <w:t xml:space="preserve">  </w:t>
-      </w:r>
-    </w:p>
-    <w:p>
-      <w:pPr>
-        <w:pStyle w:val="HTMLPreformatted"/>
-        <w:shd w:val="clear" w:color="auto" w:fill="F5F5F5"/>
-        <w:wordWrap w:val="0"/>
-        <w:spacing w:after="150" w:line="300" w:lineRule="atLeast"/>
-        <w:rPr>
-          <w:rFonts w:ascii="Consolas" w:hAnsi="Consolas" w:cs="Consolas"/>
-          <w:color w:val="333333"/>
-          <w:lang w:val="en-CA"/>
-        </w:rPr>
-      </w:pPr>
-      <w:r>
-        <w:rPr>
-          <w:rFonts w:ascii="Consolas" w:hAnsi="Consolas" w:cs="Consolas"/>
-          <w:color w:val="333333"/>
-          <w:lang w:val="en-CA"/>
-        </w:rPr>
-        <w:t xml:space="preserve">  </w:t>
-      </w:r>
-      <w:proofErr w:type="gramStart"/>
-      <w:r>
-        <w:rPr>
-          <w:rFonts w:ascii="Consolas" w:hAnsi="Consolas" w:cs="Consolas"/>
-          <w:color w:val="333333"/>
-          <w:lang w:val="en-CA"/>
-        </w:rPr>
-        <w:t>fill(</w:t>
-      </w:r>
-      <w:proofErr w:type="gramEnd"/>
-      <w:r>
-        <w:rPr>
-          <w:rFonts w:ascii="Consolas" w:hAnsi="Consolas" w:cs="Consolas"/>
-          <w:color w:val="333333"/>
-          <w:lang w:val="en-CA"/>
-        </w:rPr>
-        <w:t>175);</w:t>
-      </w:r>
-    </w:p>
-    <w:p>
-      <w:pPr>
-        <w:pStyle w:val="HTMLPreformatted"/>
-        <w:shd w:val="clear" w:color="auto" w:fill="F5F5F5"/>
-        <w:wordWrap w:val="0"/>
-        <w:spacing w:after="150" w:line="300" w:lineRule="atLeast"/>
-        <w:rPr>
-          <w:rFonts w:ascii="Consolas" w:hAnsi="Consolas" w:cs="Consolas"/>
-          <w:color w:val="333333"/>
-          <w:lang w:val="en-CA"/>
-        </w:rPr>
-      </w:pPr>
-      <w:r>
-        <w:rPr>
-          <w:rFonts w:ascii="Consolas" w:hAnsi="Consolas" w:cs="Consolas"/>
-          <w:color w:val="333333"/>
-          <w:lang w:val="en-CA"/>
-        </w:rPr>
-        <w:t xml:space="preserve">  </w:t>
-      </w:r>
-      <w:proofErr w:type="spellStart"/>
-      <w:r>
-        <w:rPr>
-          <w:rFonts w:ascii="Consolas" w:hAnsi="Consolas" w:cs="Consolas"/>
-          <w:color w:val="333333"/>
-          <w:lang w:val="en-CA"/>
-        </w:rPr>
-        <w:t>rect</w:t>
-      </w:r>
-      <w:proofErr w:type="spellEnd"/>
-      <w:r>
-        <w:rPr>
-          <w:rFonts w:ascii="Consolas" w:hAnsi="Consolas" w:cs="Consolas"/>
-          <w:color w:val="333333"/>
-          <w:lang w:val="en-CA"/>
-        </w:rPr>
-        <w:t>(</w:t>
-      </w:r>
-      <w:proofErr w:type="spellStart"/>
-      <w:proofErr w:type="gramStart"/>
-      <w:r>
-        <w:rPr>
-          <w:rFonts w:ascii="Consolas" w:hAnsi="Consolas" w:cs="Consolas"/>
-          <w:color w:val="333333"/>
-          <w:lang w:val="en-CA"/>
-        </w:rPr>
-        <w:t>x,y</w:t>
-      </w:r>
-      <w:proofErr w:type="gramEnd"/>
-      <w:r>
-        <w:rPr>
-          <w:rFonts w:ascii="Consolas" w:hAnsi="Consolas" w:cs="Consolas"/>
-          <w:color w:val="333333"/>
-          <w:lang w:val="en-CA"/>
-        </w:rPr>
-        <w:t>,w,h</w:t>
-      </w:r>
-      <w:proofErr w:type="spellEnd"/>
-      <w:r>
-        <w:rPr>
-          <w:rFonts w:ascii="Consolas" w:hAnsi="Consolas" w:cs="Consolas"/>
-          <w:color w:val="333333"/>
-          <w:lang w:val="en-CA"/>
-        </w:rPr>
-        <w:t>);</w:t>
-      </w:r>
-    </w:p>
-    <w:p>
-      <w:pPr>
-        <w:pStyle w:val="HTMLPreformatted"/>
-        <w:shd w:val="clear" w:color="auto" w:fill="F5F5F5"/>
-        <w:wordWrap w:val="0"/>
-        <w:spacing w:after="150" w:line="300" w:lineRule="atLeast"/>
-        <w:rPr>
-          <w:rFonts w:ascii="Consolas" w:hAnsi="Consolas" w:cs="Consolas"/>
-          <w:color w:val="333333"/>
-          <w:lang w:val="en-CA"/>
-        </w:rPr>
-      </w:pPr>
-      <w:r>
-        <w:rPr>
-          <w:rFonts w:ascii="Consolas" w:hAnsi="Consolas" w:cs="Consolas"/>
-          <w:color w:val="333333"/>
-          <w:lang w:val="en-CA"/>
-        </w:rPr>
-        <w:t>}</w:t>
-      </w:r>
-    </w:p>
-    <w:p>
-      <w:pPr>
-        <w:pStyle w:val="HTMLPreformatted"/>
-        <w:shd w:val="clear" w:color="auto" w:fill="F5F5F5"/>
-        <w:wordWrap w:val="0"/>
-        <w:spacing w:after="150" w:line="300" w:lineRule="atLeast"/>
-        <w:rPr>
-          <w:rFonts w:ascii="Consolas" w:hAnsi="Consolas" w:cs="Consolas"/>
-          <w:color w:val="333333"/>
-          <w:lang w:val="en-CA"/>
-        </w:rPr>
-      </w:pPr>
-    </w:p>
-    <w:p>
-      <w:pPr>
-        <w:pStyle w:val="HTMLPreformatted"/>
-        <w:shd w:val="clear" w:color="auto" w:fill="F5F5F5"/>
-        <w:wordWrap w:val="0"/>
-        <w:spacing w:after="150" w:line="300" w:lineRule="atLeast"/>
-        <w:rPr>
-          <w:rFonts w:ascii="Consolas" w:hAnsi="Consolas" w:cs="Consolas"/>
-          <w:color w:val="333333"/>
-          <w:lang w:val="en-CA"/>
-        </w:rPr>
-      </w:pPr>
-      <w:r>
-        <w:rPr>
-          <w:rFonts w:ascii="Consolas" w:hAnsi="Consolas" w:cs="Consolas"/>
-          <w:color w:val="333333"/>
-          <w:lang w:val="en-CA"/>
-        </w:rPr>
-        <w:t xml:space="preserve">function </w:t>
-      </w:r>
-      <w:proofErr w:type="spellStart"/>
-      <w:proofErr w:type="gramStart"/>
-      <w:r>
-        <w:rPr>
-          <w:rFonts w:ascii="Consolas" w:hAnsi="Consolas" w:cs="Consolas"/>
-          <w:color w:val="333333"/>
-          <w:lang w:val="en-CA"/>
-        </w:rPr>
-        <w:t>mousePressed</w:t>
-      </w:r>
-      <w:proofErr w:type="spellEnd"/>
-      <w:r>
-        <w:rPr>
-          <w:rFonts w:ascii="Consolas" w:hAnsi="Consolas" w:cs="Consolas"/>
-          <w:color w:val="333333"/>
-          <w:lang w:val="en-CA"/>
-        </w:rPr>
-        <w:t>(</w:t>
-      </w:r>
-      <w:proofErr w:type="gramEnd"/>
-      <w:r>
-        <w:rPr>
-          <w:rFonts w:ascii="Consolas" w:hAnsi="Consolas" w:cs="Consolas"/>
-          <w:color w:val="333333"/>
-          <w:lang w:val="en-CA"/>
-        </w:rPr>
-        <w:t>) {</w:t>
-      </w:r>
-    </w:p>
-    <w:p>
-      <w:pPr>
-        <w:pStyle w:val="HTMLPreformatted"/>
-        <w:shd w:val="clear" w:color="auto" w:fill="F5F5F5"/>
-        <w:wordWrap w:val="0"/>
-        <w:spacing w:after="150" w:line="300" w:lineRule="atLeast"/>
-        <w:rPr>
-          <w:rFonts w:ascii="Consolas" w:hAnsi="Consolas" w:cs="Consolas"/>
-          <w:color w:val="333333"/>
-          <w:lang w:val="en-CA"/>
-        </w:rPr>
-      </w:pPr>
-      <w:r>
-        <w:rPr>
-          <w:rFonts w:ascii="Consolas" w:hAnsi="Consolas" w:cs="Consolas"/>
-          <w:color w:val="333333"/>
-          <w:lang w:val="en-CA"/>
-        </w:rPr>
-        <w:t xml:space="preserve">  if (</w:t>
-      </w:r>
-      <w:proofErr w:type="spellStart"/>
-      <w:r>
-        <w:rPr>
-          <w:rFonts w:ascii="Consolas" w:hAnsi="Consolas" w:cs="Consolas"/>
-          <w:color w:val="333333"/>
-          <w:lang w:val="en-CA"/>
-        </w:rPr>
-        <w:t>mouseX</w:t>
-      </w:r>
-      <w:proofErr w:type="spellEnd"/>
-      <w:r>
-        <w:rPr>
-          <w:rFonts w:ascii="Consolas" w:hAnsi="Consolas" w:cs="Consolas"/>
-          <w:color w:val="333333"/>
-          <w:lang w:val="en-CA"/>
-        </w:rPr>
-        <w:t xml:space="preserve"> &gt; x &amp;&amp; </w:t>
-      </w:r>
-      <w:proofErr w:type="spellStart"/>
-      <w:r>
-        <w:rPr>
-          <w:rFonts w:ascii="Consolas" w:hAnsi="Consolas" w:cs="Consolas"/>
-          <w:color w:val="333333"/>
-          <w:lang w:val="en-CA"/>
-        </w:rPr>
-        <w:t>mouseX</w:t>
-      </w:r>
-      <w:proofErr w:type="spellEnd"/>
-      <w:r>
-        <w:rPr>
-          <w:rFonts w:ascii="Consolas" w:hAnsi="Consolas" w:cs="Consolas"/>
-          <w:color w:val="333333"/>
-          <w:lang w:val="en-CA"/>
-        </w:rPr>
-        <w:t xml:space="preserve"> &lt; </w:t>
-      </w:r>
-      <w:proofErr w:type="spellStart"/>
-      <w:r>
-        <w:rPr>
-          <w:rFonts w:ascii="Consolas" w:hAnsi="Consolas" w:cs="Consolas"/>
-          <w:color w:val="333333"/>
-          <w:lang w:val="en-CA"/>
-        </w:rPr>
-        <w:t>x+w</w:t>
-      </w:r>
-      <w:proofErr w:type="spellEnd"/>
-      <w:r>
-        <w:rPr>
-          <w:rFonts w:ascii="Consolas" w:hAnsi="Consolas" w:cs="Consolas"/>
-          <w:color w:val="333333"/>
-          <w:lang w:val="en-CA"/>
-        </w:rPr>
-        <w:t xml:space="preserve"> &amp;&amp; </w:t>
-      </w:r>
-      <w:proofErr w:type="spellStart"/>
-      <w:r>
-        <w:rPr>
-          <w:rFonts w:ascii="Consolas" w:hAnsi="Consolas" w:cs="Consolas"/>
-          <w:color w:val="333333"/>
-          <w:lang w:val="en-CA"/>
-        </w:rPr>
-        <w:t>mouseY</w:t>
-      </w:r>
-      <w:proofErr w:type="spellEnd"/>
-      <w:r>
-        <w:rPr>
-          <w:rFonts w:ascii="Consolas" w:hAnsi="Consolas" w:cs="Consolas"/>
-          <w:color w:val="333333"/>
-          <w:lang w:val="en-CA"/>
-        </w:rPr>
-        <w:t xml:space="preserve"> &gt; y &amp;&amp; </w:t>
-      </w:r>
-      <w:proofErr w:type="spellStart"/>
-      <w:r>
-        <w:rPr>
-          <w:rFonts w:ascii="Consolas" w:hAnsi="Consolas" w:cs="Consolas"/>
-          <w:color w:val="333333"/>
-          <w:lang w:val="en-CA"/>
-        </w:rPr>
-        <w:t>mouseY</w:t>
-      </w:r>
-      <w:proofErr w:type="spellEnd"/>
-      <w:r>
-        <w:rPr>
-          <w:rFonts w:ascii="Consolas" w:hAnsi="Consolas" w:cs="Consolas"/>
-          <w:color w:val="333333"/>
-          <w:lang w:val="en-CA"/>
-        </w:rPr>
-        <w:t xml:space="preserve"> &lt; </w:t>
-      </w:r>
-      <w:proofErr w:type="spellStart"/>
-      <w:r>
-        <w:rPr>
-          <w:rFonts w:ascii="Consolas" w:hAnsi="Consolas" w:cs="Consolas"/>
-          <w:color w:val="333333"/>
-          <w:lang w:val="en-CA"/>
-        </w:rPr>
-        <w:t>y+h</w:t>
-      </w:r>
-      <w:proofErr w:type="spellEnd"/>
-      <w:r>
-        <w:rPr>
-          <w:rFonts w:ascii="Consolas" w:hAnsi="Consolas" w:cs="Consolas"/>
-          <w:color w:val="333333"/>
-          <w:lang w:val="en-CA"/>
-        </w:rPr>
-        <w:t>) {</w:t>
-      </w:r>
-    </w:p>
-    <w:p>
-      <w:pPr>
-        <w:pStyle w:val="HTMLPreformatted"/>
-        <w:shd w:val="clear" w:color="auto" w:fill="F5F5F5"/>
-        <w:wordWrap w:val="0"/>
-        <w:spacing w:after="150" w:line="300" w:lineRule="atLeast"/>
-        <w:rPr>
-          <w:rFonts w:ascii="Consolas" w:hAnsi="Consolas" w:cs="Consolas"/>
-          <w:color w:val="333333"/>
-          <w:lang w:val="en-CA"/>
-        </w:rPr>
-      </w:pPr>
-      <w:r>
-        <w:rPr>
-          <w:rFonts w:ascii="Consolas" w:hAnsi="Consolas" w:cs="Consolas"/>
-          <w:color w:val="333333"/>
-          <w:lang w:val="en-CA"/>
-        </w:rPr>
-        <w:t xml:space="preserve">    button </w:t>
-      </w:r>
-      <w:proofErr w:type="gramStart"/>
-      <w:r>
-        <w:rPr>
-          <w:rFonts w:ascii="Consolas" w:hAnsi="Consolas" w:cs="Consolas"/>
-          <w:color w:val="333333"/>
-          <w:lang w:val="en-CA"/>
-        </w:rPr>
-        <w:t>= !button</w:t>
-      </w:r>
-      <w:proofErr w:type="gramEnd"/>
-      <w:r>
-        <w:rPr>
-          <w:rFonts w:ascii="Consolas" w:hAnsi="Consolas" w:cs="Consolas"/>
-          <w:color w:val="333333"/>
-          <w:lang w:val="en-CA"/>
-        </w:rPr>
-        <w:t>;</w:t>
-      </w:r>
-    </w:p>
-    <w:p>
-      <w:pPr>
-        <w:pStyle w:val="HTMLPreformatted"/>
-        <w:shd w:val="clear" w:color="auto" w:fill="F5F5F5"/>
-        <w:wordWrap w:val="0"/>
-        <w:spacing w:after="150" w:line="300" w:lineRule="atLeast"/>
-        <w:rPr>
-          <w:rFonts w:ascii="Consolas" w:hAnsi="Consolas" w:cs="Consolas"/>
-          <w:color w:val="333333"/>
-          <w:lang w:val="en-CA"/>
-        </w:rPr>
-      </w:pPr>
-      <w:r>
-        <w:rPr>
-          <w:rFonts w:ascii="Consolas" w:hAnsi="Consolas" w:cs="Consolas"/>
-          <w:color w:val="333333"/>
-          <w:lang w:val="en-CA"/>
-        </w:rPr>
-        <w:t xml:space="preserve">  }  </w:t>
-      </w:r>
-    </w:p>
-    <w:p>
-      <w:pPr>
-        <w:pStyle w:val="HTMLPreformatted"/>
-        <w:shd w:val="clear" w:color="auto" w:fill="F5F5F5"/>
-        <w:wordWrap w:val="0"/>
-        <w:spacing w:after="150" w:line="300" w:lineRule="atLeast"/>
-        <w:rPr>
-          <w:rFonts w:ascii="Consolas" w:hAnsi="Consolas" w:cs="Consolas"/>
-          <w:color w:val="333333"/>
-          <w:lang w:val="en-CA"/>
-        </w:rPr>
-      </w:pPr>
-      <w:r>
-        <w:rPr>
-          <w:rFonts w:ascii="Consolas" w:hAnsi="Consolas" w:cs="Consolas"/>
-          <w:color w:val="333333"/>
-          <w:lang w:val="en-CA"/>
-        </w:rPr>
-        <w:t>}</w:t>
-      </w:r>
-    </w:p>
     <w:sectPr>
-      <w:headerReference w:type="default" r:id="rId6"/>
       <w:pgSz w:w="12240" w:h="15840"/>
-      <w:pgMar w:top="908" w:right="1440" w:bottom="1440" w:left="1440" w:header="720" w:footer="720" w:gutter="0"/>
+      <w:pgMar w:top="1440" w:right="1440" w:bottom="1440" w:left="1440" w:header="720" w:footer="720" w:gutter="0"/>
       <w:cols w:space="720"/>
       <w:docGrid w:linePitch="360"/>
     </w:sectPr>
@@ -2559,110 +1960,8 @@
 </w:document>
 </file>
 
-<file path=word/endnotes.xml><?xml version="1.0" encoding="utf-8"?>
-<w:endnotes xmlns:wpc="http://schemas.microsoft.com/office/word/2010/wordprocessingCanvas" xmlns:cx="http://schemas.microsoft.com/office/drawing/2014/chartex" xmlns:cx1="http://schemas.microsoft.com/office/drawing/2015/9/8/chartex" xmlns:cx2="http://schemas.microsoft.com/office/drawing/2015/10/21/chartex" xmlns:cx3="http://schemas.microsoft.com/office/drawing/2016/5/9/chartex" xmlns:cx4="http://schemas.microsoft.com/office/drawing/2016/5/10/chartex" xmlns:cx5="http://schemas.microsoft.com/office/drawing/2016/5/11/chartex" xmlns:cx6="http://schemas.microsoft.com/office/drawing/2016/5/12/chartex" xmlns:cx7="http://schemas.microsoft.com/office/drawing/2016/5/13/chartex" xmlns:cx8="http://schemas.microsoft.com/office/drawing/2016/5/14/chartex" xmlns:mc="http://schemas.openxmlformats.org/markup-compatibility/2006" xmlns:aink="http://schemas.microsoft.com/office/drawing/2016/ink" xmlns:am3d="http://schemas.microsoft.com/office/drawing/2017/model3d" xmlns:o="urn:schemas-microsoft-com:office:office" xmlns:r="http://schemas.openxmlformats.org/officeDocument/2006/relationships" xmlns:m="http://schemas.openxmlformats.org/officeDocument/2006/math" xmlns:v="urn:schemas-microsoft-com:vml" xmlns:wp14="http://schemas.microsoft.com/office/word/2010/wordprocessingDrawing" xmlns:wp="http://schemas.openxmlformats.org/drawingml/2006/wordprocessingDrawing" xmlns:w10="urn:schemas-microsoft-com:office:word" xmlns:w="http://schemas.openxmlformats.org/wordprocessingml/2006/main" xmlns:w14="http://schemas.microsoft.com/office/word/2010/wordml" xmlns:w15="http://schemas.microsoft.com/office/word/2012/wordml" xmlns:w16cid="http://schemas.microsoft.com/office/word/2016/wordml/cid" xmlns:w16se="http://schemas.microsoft.com/office/word/2015/wordml/symex" xmlns:wpg="http://schemas.microsoft.com/office/word/2010/wordprocessingGroup" xmlns:wpi="http://schemas.microsoft.com/office/word/2010/wordprocessingInk" xmlns:wne="http://schemas.microsoft.com/office/word/2006/wordml" xmlns:wps="http://schemas.microsoft.com/office/word/2010/wordprocessingShape" mc:Ignorable="w14 w15 w16se w16cid wp14">
-  <w:endnote w:type="separator" w:id="-1">
-    <w:p>
-      <w:pPr>
-        <w:spacing w:after="0" w:line="240" w:lineRule="auto"/>
-      </w:pPr>
-      <w:r>
-        <w:separator/>
-      </w:r>
-    </w:p>
-  </w:endnote>
-  <w:endnote w:type="continuationSeparator" w:id="0">
-    <w:p>
-      <w:pPr>
-        <w:spacing w:after="0" w:line="240" w:lineRule="auto"/>
-      </w:pPr>
-      <w:r>
-        <w:continuationSeparator/>
-      </w:r>
-    </w:p>
-  </w:endnote>
-</w:endnotes>
-</file>
-
-<file path=word/footnotes.xml><?xml version="1.0" encoding="utf-8"?>
-<w:footnotes xmlns:wpc="http://schemas.microsoft.com/office/word/2010/wordprocessingCanvas" xmlns:cx="http://schemas.microsoft.com/office/drawing/2014/chartex" xmlns:cx1="http://schemas.microsoft.com/office/drawing/2015/9/8/chartex" xmlns:cx2="http://schemas.microsoft.com/office/drawing/2015/10/21/chartex" xmlns:cx3="http://schemas.microsoft.com/office/drawing/2016/5/9/chartex" xmlns:cx4="http://schemas.microsoft.com/office/drawing/2016/5/10/chartex" xmlns:cx5="http://schemas.microsoft.com/office/drawing/2016/5/11/chartex" xmlns:cx6="http://schemas.microsoft.com/office/drawing/2016/5/12/chartex" xmlns:cx7="http://schemas.microsoft.com/office/drawing/2016/5/13/chartex" xmlns:cx8="http://schemas.microsoft.com/office/drawing/2016/5/14/chartex" xmlns:mc="http://schemas.openxmlformats.org/markup-compatibility/2006" xmlns:aink="http://schemas.microsoft.com/office/drawing/2016/ink" xmlns:am3d="http://schemas.microsoft.com/office/drawing/2017/model3d" xmlns:o="urn:schemas-microsoft-com:office:office" xmlns:r="http://schemas.openxmlformats.org/officeDocument/2006/relationships" xmlns:m="http://schemas.openxmlformats.org/officeDocument/2006/math" xmlns:v="urn:schemas-microsoft-com:vml" xmlns:wp14="http://schemas.microsoft.com/office/word/2010/wordprocessingDrawing" xmlns:wp="http://schemas.openxmlformats.org/drawingml/2006/wordprocessingDrawing" xmlns:w10="urn:schemas-microsoft-com:office:word" xmlns:w="http://schemas.openxmlformats.org/wordprocessingml/2006/main" xmlns:w14="http://schemas.microsoft.com/office/word/2010/wordml" xmlns:w15="http://schemas.microsoft.com/office/word/2012/wordml" xmlns:w16cid="http://schemas.microsoft.com/office/word/2016/wordml/cid" xmlns:w16se="http://schemas.microsoft.com/office/word/2015/wordml/symex" xmlns:wpg="http://schemas.microsoft.com/office/word/2010/wordprocessingGroup" xmlns:wpi="http://schemas.microsoft.com/office/word/2010/wordprocessingInk" xmlns:wne="http://schemas.microsoft.com/office/word/2006/wordml" xmlns:wps="http://schemas.microsoft.com/office/word/2010/wordprocessingShape" mc:Ignorable="w14 w15 w16se w16cid wp14">
-  <w:footnote w:type="separator" w:id="-1">
-    <w:p>
-      <w:pPr>
-        <w:spacing w:after="0" w:line="240" w:lineRule="auto"/>
-      </w:pPr>
-      <w:r>
-        <w:separator/>
-      </w:r>
-    </w:p>
-  </w:footnote>
-  <w:footnote w:type="continuationSeparator" w:id="0">
-    <w:p>
-      <w:pPr>
-        <w:spacing w:after="0" w:line="240" w:lineRule="auto"/>
-      </w:pPr>
-      <w:r>
-        <w:continuationSeparator/>
-      </w:r>
-    </w:p>
-  </w:footnote>
-</w:footnotes>
-</file>
-
-<file path=word/header1.xml><?xml version="1.0" encoding="utf-8"?>
-<w:hdr xmlns:wpc="http://schemas.microsoft.com/office/word/2010/wordprocessingCanvas" xmlns:cx="http://schemas.microsoft.com/office/drawing/2014/chartex" xmlns:cx1="http://schemas.microsoft.com/office/drawing/2015/9/8/chartex" xmlns:cx2="http://schemas.microsoft.com/office/drawing/2015/10/21/chartex" xmlns:cx3="http://schemas.microsoft.com/office/drawing/2016/5/9/chartex" xmlns:cx4="http://schemas.microsoft.com/office/drawing/2016/5/10/chartex" xmlns:cx5="http://schemas.microsoft.com/office/drawing/2016/5/11/chartex" xmlns:cx6="http://schemas.microsoft.com/office/drawing/2016/5/12/chartex" xmlns:cx7="http://schemas.microsoft.com/office/drawing/2016/5/13/chartex" xmlns:cx8="http://schemas.microsoft.com/office/drawing/2016/5/14/chartex" xmlns:mc="http://schemas.openxmlformats.org/markup-compatibility/2006" xmlns:aink="http://schemas.microsoft.com/office/drawing/2016/ink" xmlns:am3d="http://schemas.microsoft.com/office/drawing/2017/model3d" xmlns:o="urn:schemas-microsoft-com:office:office" xmlns:r="http://schemas.openxmlformats.org/officeDocument/2006/relationships" xmlns:m="http://schemas.openxmlformats.org/officeDocument/2006/math" xmlns:v="urn:schemas-microsoft-com:vml" xmlns:wp14="http://schemas.microsoft.com/office/word/2010/wordprocessingDrawing" xmlns:wp="http://schemas.openxmlformats.org/drawingml/2006/wordprocessingDrawing" xmlns:w10="urn:schemas-microsoft-com:office:word" xmlns:w="http://schemas.openxmlformats.org/wordprocessingml/2006/main" xmlns:w14="http://schemas.microsoft.com/office/word/2010/wordml" xmlns:w15="http://schemas.microsoft.com/office/word/2012/wordml" xmlns:w16cid="http://schemas.microsoft.com/office/word/2016/wordml/cid" xmlns:w16se="http://schemas.microsoft.com/office/word/2015/wordml/symex" xmlns:wpg="http://schemas.microsoft.com/office/word/2010/wordprocessingGroup" xmlns:wpi="http://schemas.microsoft.com/office/word/2010/wordprocessingInk" xmlns:wne="http://schemas.microsoft.com/office/word/2006/wordml" xmlns:wps="http://schemas.microsoft.com/office/word/2010/wordprocessingShape" mc:Ignorable="w14 w15 w16se w16cid wp14">
-  <w:p>
-    <w:pPr>
-      <w:pStyle w:val="Header"/>
-      <w:rPr>
-        <w:color w:val="A6A6A6" w:themeColor="background1" w:themeShade="A6"/>
-      </w:rPr>
-    </w:pPr>
-    <w:r>
-      <w:tab/>
-    </w:r>
-    <w:r>
-      <w:tab/>
-    </w:r>
-    <w:r>
-      <w:rPr>
-        <w:color w:val="A6A6A6" w:themeColor="background1" w:themeShade="A6"/>
-      </w:rPr>
-      <w:t>Example</w:t>
-    </w:r>
-    <w:r>
-      <w:rPr>
-        <w:color w:val="A6A6A6" w:themeColor="background1" w:themeShade="A6"/>
-      </w:rPr>
-      <w:t xml:space="preserve"> from Daniel </w:t>
-    </w:r>
-    <w:proofErr w:type="spellStart"/>
-    <w:r>
-      <w:rPr>
-        <w:color w:val="A6A6A6" w:themeColor="background1" w:themeShade="A6"/>
-      </w:rPr>
-      <w:t>Shiffman’s</w:t>
-    </w:r>
-    <w:proofErr w:type="spellEnd"/>
-    <w:r>
-      <w:rPr>
-        <w:color w:val="A6A6A6" w:themeColor="background1" w:themeShade="A6"/>
-      </w:rPr>
-      <w:t xml:space="preserve"> </w:t>
-    </w:r>
-    <w:r>
-      <w:rPr>
-        <w:i/>
-        <w:color w:val="A6A6A6" w:themeColor="background1" w:themeShade="A6"/>
-      </w:rPr>
-      <w:t>Learning Processing</w:t>
-    </w:r>
-  </w:p>
-</w:hdr>
-</file>
-
 <file path=word/styles.xml><?xml version="1.0" encoding="utf-8"?>
-<w:styles xmlns:mc="http://schemas.openxmlformats.org/markup-compatibility/2006" xmlns:r="http://schemas.openxmlformats.org/officeDocument/2006/relationships" xmlns:w="http://schemas.openxmlformats.org/wordprocessingml/2006/main" xmlns:w14="http://schemas.microsoft.com/office/word/2010/wordml" xmlns:w15="http://schemas.microsoft.com/office/word/2012/wordml" xmlns:w16cid="http://schemas.microsoft.com/office/word/2016/wordml/cid" xmlns:w16se="http://schemas.microsoft.com/office/word/2015/wordml/symex" mc:Ignorable="w14 w15 w16se w16cid">
+<w:styles xmlns:mc="http://schemas.openxmlformats.org/markup-compatibility/2006" xmlns:r="http://schemas.openxmlformats.org/officeDocument/2006/relationships" xmlns:w="http://schemas.openxmlformats.org/wordprocessingml/2006/main" xmlns:w14="http://schemas.microsoft.com/office/word/2010/wordml" xmlns:w15="http://schemas.microsoft.com/office/word/2012/wordml" xmlns:w16cex="http://schemas.microsoft.com/office/word/2018/wordml/cex" xmlns:w16cid="http://schemas.microsoft.com/office/word/2016/wordml/cid" xmlns:w16="http://schemas.microsoft.com/office/word/2018/wordml" xmlns:w16du="http://schemas.microsoft.com/office/word/2023/wordml/word16du" xmlns:w16sdtdh="http://schemas.microsoft.com/office/word/2020/wordml/sdtdatahash" xmlns:w16se="http://schemas.microsoft.com/office/word/2015/wordml/symex" mc:Ignorable="w14 w15 w16se w16cid w16 w16cex w16sdtdh w16du">
   <w:docDefaults>
     <w:rPrDefault>
       <w:rPr>
@@ -2678,7 +1977,7 @@
       </w:pPr>
     </w:pPrDefault>
   </w:docDefaults>
-  <w:latentStyles w:defLockedState="0" w:defUIPriority="99" w:defSemiHidden="0" w:defUnhideWhenUsed="0" w:defQFormat="0" w:count="375">
+  <w:latentStyles w:defLockedState="0" w:defUIPriority="99" w:defSemiHidden="0" w:defUnhideWhenUsed="0" w:defQFormat="0" w:count="376">
     <w:lsdException w:name="Normal" w:uiPriority="0" w:qFormat="1"/>
     <w:lsdException w:name="heading 1" w:uiPriority="9" w:qFormat="1"/>
     <w:lsdException w:name="heading 2" w:semiHidden="1" w:uiPriority="9" w:unhideWhenUsed="1" w:qFormat="1"/>
@@ -3054,6 +2353,7 @@
     <w:lsdException w:name="Smart Hyperlink" w:semiHidden="1" w:unhideWhenUsed="1"/>
     <w:lsdException w:name="Hashtag" w:semiHidden="1" w:unhideWhenUsed="1"/>
     <w:lsdException w:name="Unresolved Mention" w:semiHidden="1" w:unhideWhenUsed="1"/>
+    <w:lsdException w:name="Smart Link" w:semiHidden="1" w:unhideWhenUsed="1"/>
   </w:latentStyles>
   <w:style w:type="paragraph" w:default="1" w:styleId="Normal">
     <w:name w:val="Normal"/>
@@ -3164,50 +2464,6 @@
       <w:sz w:val="20"/>
       <w:szCs w:val="20"/>
     </w:rPr>
-  </w:style>
-  <w:style w:type="paragraph" w:styleId="Header">
-    <w:name w:val="header"/>
-    <w:basedOn w:val="Normal"/>
-    <w:link w:val="HeaderChar"/>
-    <w:uiPriority w:val="99"/>
-    <w:unhideWhenUsed/>
-    <w:rsid w:val="006327A7"/>
-    <w:pPr>
-      <w:tabs>
-        <w:tab w:val="center" w:pos="4680"/>
-        <w:tab w:val="right" w:pos="9360"/>
-      </w:tabs>
-      <w:spacing w:after="0" w:line="240" w:lineRule="auto"/>
-    </w:pPr>
-  </w:style>
-  <w:style w:type="character" w:customStyle="1" w:styleId="HeaderChar">
-    <w:name w:val="Header Char"/>
-    <w:basedOn w:val="DefaultParagraphFont"/>
-    <w:link w:val="Header"/>
-    <w:uiPriority w:val="99"/>
-    <w:rsid w:val="006327A7"/>
-  </w:style>
-  <w:style w:type="paragraph" w:styleId="Footer">
-    <w:name w:val="footer"/>
-    <w:basedOn w:val="Normal"/>
-    <w:link w:val="FooterChar"/>
-    <w:uiPriority w:val="99"/>
-    <w:unhideWhenUsed/>
-    <w:rsid w:val="006327A7"/>
-    <w:pPr>
-      <w:tabs>
-        <w:tab w:val="center" w:pos="4680"/>
-        <w:tab w:val="right" w:pos="9360"/>
-      </w:tabs>
-      <w:spacing w:after="0" w:line="240" w:lineRule="auto"/>
-    </w:pPr>
-  </w:style>
-  <w:style w:type="character" w:customStyle="1" w:styleId="FooterChar">
-    <w:name w:val="Footer Char"/>
-    <w:basedOn w:val="DefaultParagraphFont"/>
-    <w:link w:val="Footer"/>
-    <w:uiPriority w:val="99"/>
-    <w:rsid w:val="006327A7"/>
   </w:style>
 </w:styles>
 </file>

</xml_diff>

<commit_message>
updated explaining booleans files
</commit_message>
<xml_diff>
--- a/_sources/handouts/explaining_booleans.docx
+++ b/_sources/handouts/explaining_booleans.docx
@@ -1,6 +1,6 @@
 
 <file path=word/document.xml><?xml version="1.0" encoding="utf-8"?>
-<w:document xmlns:wpc="http://schemas.microsoft.com/office/word/2010/wordprocessingCanvas" xmlns:cx="http://schemas.microsoft.com/office/drawing/2014/chartex" xmlns:cx1="http://schemas.microsoft.com/office/drawing/2015/9/8/chartex" xmlns:cx2="http://schemas.microsoft.com/office/drawing/2015/10/21/chartex" xmlns:cx3="http://schemas.microsoft.com/office/drawing/2016/5/9/chartex" xmlns:cx4="http://schemas.microsoft.com/office/drawing/2016/5/10/chartex" xmlns:cx5="http://schemas.microsoft.com/office/drawing/2016/5/11/chartex" xmlns:cx6="http://schemas.microsoft.com/office/drawing/2016/5/12/chartex" xmlns:cx7="http://schemas.microsoft.com/office/drawing/2016/5/13/chartex" xmlns:cx8="http://schemas.microsoft.com/office/drawing/2016/5/14/chartex" xmlns:mc="http://schemas.openxmlformats.org/markup-compatibility/2006" xmlns:aink="http://schemas.microsoft.com/office/drawing/2016/ink" xmlns:am3d="http://schemas.microsoft.com/office/drawing/2017/model3d" xmlns:o="urn:schemas-microsoft-com:office:office" xmlns:oel="http://schemas.microsoft.com/office/2019/extlst" xmlns:r="http://schemas.openxmlformats.org/officeDocument/2006/relationships" xmlns:m="http://schemas.openxmlformats.org/officeDocument/2006/math" xmlns:v="urn:schemas-microsoft-com:vml" xmlns:wp14="http://schemas.microsoft.com/office/word/2010/wordprocessingDrawing" xmlns:wp="http://schemas.openxmlformats.org/drawingml/2006/wordprocessingDrawing" xmlns:w10="urn:schemas-microsoft-com:office:word" xmlns:w="http://schemas.openxmlformats.org/wordprocessingml/2006/main" xmlns:w14="http://schemas.microsoft.com/office/word/2010/wordml" xmlns:w15="http://schemas.microsoft.com/office/word/2012/wordml" xmlns:w16cex="http://schemas.microsoft.com/office/word/2018/wordml/cex" xmlns:w16cid="http://schemas.microsoft.com/office/word/2016/wordml/cid" xmlns:w16="http://schemas.microsoft.com/office/word/2018/wordml" xmlns:w16du="http://schemas.microsoft.com/office/word/2023/wordml/word16du" xmlns:w16sdtdh="http://schemas.microsoft.com/office/word/2020/wordml/sdtdatahash" xmlns:w16se="http://schemas.microsoft.com/office/word/2015/wordml/symex" xmlns:wpg="http://schemas.microsoft.com/office/word/2010/wordprocessingGroup" xmlns:wpi="http://schemas.microsoft.com/office/word/2010/wordprocessingInk" xmlns:wne="http://schemas.microsoft.com/office/word/2006/wordml" xmlns:wps="http://schemas.microsoft.com/office/word/2010/wordprocessingShape" mc:Ignorable="w14 w15 w16se w16cid w16 w16cex w16sdtdh w16du wp14">
+<w:document xmlns:wpc="http://schemas.microsoft.com/office/word/2010/wordprocessingCanvas" xmlns:cx="http://schemas.microsoft.com/office/drawing/2014/chartex" xmlns:cx1="http://schemas.microsoft.com/office/drawing/2015/9/8/chartex" xmlns:cx2="http://schemas.microsoft.com/office/drawing/2015/10/21/chartex" xmlns:cx3="http://schemas.microsoft.com/office/drawing/2016/5/9/chartex" xmlns:cx4="http://schemas.microsoft.com/office/drawing/2016/5/10/chartex" xmlns:cx5="http://schemas.microsoft.com/office/drawing/2016/5/11/chartex" xmlns:cx6="http://schemas.microsoft.com/office/drawing/2016/5/12/chartex" xmlns:cx7="http://schemas.microsoft.com/office/drawing/2016/5/13/chartex" xmlns:cx8="http://schemas.microsoft.com/office/drawing/2016/5/14/chartex" xmlns:mc="http://schemas.openxmlformats.org/markup-compatibility/2006" xmlns:aink="http://schemas.microsoft.com/office/drawing/2016/ink" xmlns:am3d="http://schemas.microsoft.com/office/drawing/2017/model3d" xmlns:o="urn:schemas-microsoft-com:office:office" xmlns:oel="http://schemas.microsoft.com/office/2019/extlst" xmlns:r="http://schemas.openxmlformats.org/officeDocument/2006/relationships" xmlns:m="http://schemas.openxmlformats.org/officeDocument/2006/math" xmlns:v="urn:schemas-microsoft-com:vml" xmlns:wp14="http://schemas.microsoft.com/office/word/2010/wordprocessingDrawing" xmlns:wp="http://schemas.openxmlformats.org/drawingml/2006/wordprocessingDrawing" xmlns:w10="urn:schemas-microsoft-com:office:word" xmlns:w="http://schemas.openxmlformats.org/wordprocessingml/2006/main" xmlns:w14="http://schemas.microsoft.com/office/word/2010/wordml" xmlns:w15="http://schemas.microsoft.com/office/word/2012/wordml" xmlns:w16cex="http://schemas.microsoft.com/office/word/2018/wordml/cex" xmlns:w16cid="http://schemas.microsoft.com/office/word/2016/wordml/cid" xmlns:w16="http://schemas.microsoft.com/office/word/2018/wordml" xmlns:w16du="http://schemas.microsoft.com/office/word/2023/wordml/word16du" xmlns:w16sdtdh="http://schemas.microsoft.com/office/word/2020/wordml/sdtdatahash" xmlns:w16sdtfl="http://schemas.microsoft.com/office/word/2024/wordml/sdtformatlock" xmlns:w16se="http://schemas.microsoft.com/office/word/2015/wordml/symex" xmlns:wpg="http://schemas.microsoft.com/office/word/2010/wordprocessingGroup" xmlns:wpi="http://schemas.microsoft.com/office/word/2010/wordprocessingInk" xmlns:wne="http://schemas.microsoft.com/office/word/2006/wordml" xmlns:wps="http://schemas.microsoft.com/office/word/2010/wordprocessingShape" mc:Ignorable="w14 w15 w16se w16cid w16 w16cex w16sdtdh w16sdtfl w16du wp14">
   <w:body>
     <w:p>
       <w:pPr>
@@ -72,296 +72,285 @@
           <w:szCs w:val="18"/>
         </w:rPr>
       </w:pPr>
-      <w:proofErr w:type="spellStart"/>
-      <w:r>
-        <w:rPr>
-          <w:rFonts w:ascii="Consolas" w:eastAsia="Times New Roman" w:hAnsi="Consolas" w:cs="Consolas"/>
-          <w:color w:val="333333"/>
-          <w:sz w:val="18"/>
-          <w:szCs w:val="18"/>
-        </w:rPr>
-        <w:t>boolean</w:t>
-      </w:r>
-      <w:proofErr w:type="spellEnd"/>
-      <w:r>
-        <w:rPr>
-          <w:rFonts w:ascii="Consolas" w:eastAsia="Times New Roman" w:hAnsi="Consolas" w:cs="Consolas"/>
-          <w:color w:val="333333"/>
-          <w:sz w:val="18"/>
-          <w:szCs w:val="18"/>
-        </w:rPr>
-        <w:t xml:space="preserve"> button = false;</w:t>
-      </w:r>
-    </w:p>
-    <w:p>
-      <w:pPr>
-        <w:shd w:val="clear" w:color="auto" w:fill="F5F5F5"/>
-        <w:tabs>
-          <w:tab w:val="left" w:pos="916"/>
-          <w:tab w:val="left" w:pos="1832"/>
-          <w:tab w:val="left" w:pos="2748"/>
-          <w:tab w:val="left" w:pos="3664"/>
-          <w:tab w:val="left" w:pos="4580"/>
-          <w:tab w:val="left" w:pos="5496"/>
-          <w:tab w:val="left" w:pos="6412"/>
-          <w:tab w:val="left" w:pos="7328"/>
-          <w:tab w:val="left" w:pos="8244"/>
-          <w:tab w:val="left" w:pos="9160"/>
-          <w:tab w:val="left" w:pos="10076"/>
-          <w:tab w:val="left" w:pos="10992"/>
-          <w:tab w:val="left" w:pos="11908"/>
-          <w:tab w:val="left" w:pos="12824"/>
-          <w:tab w:val="left" w:pos="13740"/>
-          <w:tab w:val="left" w:pos="14656"/>
-        </w:tabs>
-        <w:wordWrap w:val="0"/>
-        <w:spacing w:after="150" w:line="300" w:lineRule="atLeast"/>
-        <w:rPr>
-          <w:rFonts w:ascii="Consolas" w:eastAsia="Times New Roman" w:hAnsi="Consolas" w:cs="Consolas"/>
-          <w:color w:val="333333"/>
-          <w:sz w:val="18"/>
-          <w:szCs w:val="18"/>
-        </w:rPr>
-      </w:pPr>
-      <w:r>
-        <w:rPr>
-          <w:rFonts w:ascii="Consolas" w:eastAsia="Times New Roman" w:hAnsi="Consolas" w:cs="Consolas"/>
-          <w:color w:val="333333"/>
-          <w:sz w:val="18"/>
-          <w:szCs w:val="18"/>
-        </w:rPr>
-        <w:t>int x = 50;</w:t>
-      </w:r>
-    </w:p>
-    <w:p>
-      <w:pPr>
-        <w:shd w:val="clear" w:color="auto" w:fill="F5F5F5"/>
-        <w:tabs>
-          <w:tab w:val="left" w:pos="916"/>
-          <w:tab w:val="left" w:pos="1832"/>
-          <w:tab w:val="left" w:pos="2748"/>
-          <w:tab w:val="left" w:pos="3664"/>
-          <w:tab w:val="left" w:pos="4580"/>
-          <w:tab w:val="left" w:pos="5496"/>
-          <w:tab w:val="left" w:pos="6412"/>
-          <w:tab w:val="left" w:pos="7328"/>
-          <w:tab w:val="left" w:pos="8244"/>
-          <w:tab w:val="left" w:pos="9160"/>
-          <w:tab w:val="left" w:pos="10076"/>
-          <w:tab w:val="left" w:pos="10992"/>
-          <w:tab w:val="left" w:pos="11908"/>
-          <w:tab w:val="left" w:pos="12824"/>
-          <w:tab w:val="left" w:pos="13740"/>
-          <w:tab w:val="left" w:pos="14656"/>
-        </w:tabs>
-        <w:wordWrap w:val="0"/>
-        <w:spacing w:after="150" w:line="300" w:lineRule="atLeast"/>
-        <w:rPr>
-          <w:rFonts w:ascii="Consolas" w:eastAsia="Times New Roman" w:hAnsi="Consolas" w:cs="Consolas"/>
-          <w:color w:val="333333"/>
-          <w:sz w:val="18"/>
-          <w:szCs w:val="18"/>
-        </w:rPr>
-      </w:pPr>
-      <w:r>
-        <w:rPr>
-          <w:rFonts w:ascii="Consolas" w:eastAsia="Times New Roman" w:hAnsi="Consolas" w:cs="Consolas"/>
-          <w:color w:val="333333"/>
-          <w:sz w:val="18"/>
-          <w:szCs w:val="18"/>
-        </w:rPr>
-        <w:t>int y = 50;</w:t>
-      </w:r>
-    </w:p>
-    <w:p>
-      <w:pPr>
-        <w:shd w:val="clear" w:color="auto" w:fill="F5F5F5"/>
-        <w:tabs>
-          <w:tab w:val="left" w:pos="916"/>
-          <w:tab w:val="left" w:pos="1832"/>
-          <w:tab w:val="left" w:pos="2748"/>
-          <w:tab w:val="left" w:pos="3664"/>
-          <w:tab w:val="left" w:pos="4580"/>
-          <w:tab w:val="left" w:pos="5496"/>
-          <w:tab w:val="left" w:pos="6412"/>
-          <w:tab w:val="left" w:pos="7328"/>
-          <w:tab w:val="left" w:pos="8244"/>
-          <w:tab w:val="left" w:pos="9160"/>
-          <w:tab w:val="left" w:pos="10076"/>
-          <w:tab w:val="left" w:pos="10992"/>
-          <w:tab w:val="left" w:pos="11908"/>
-          <w:tab w:val="left" w:pos="12824"/>
-          <w:tab w:val="left" w:pos="13740"/>
-          <w:tab w:val="left" w:pos="14656"/>
-        </w:tabs>
-        <w:wordWrap w:val="0"/>
-        <w:spacing w:after="150" w:line="300" w:lineRule="atLeast"/>
-        <w:rPr>
-          <w:rFonts w:ascii="Consolas" w:eastAsia="Times New Roman" w:hAnsi="Consolas" w:cs="Consolas"/>
-          <w:color w:val="333333"/>
-          <w:sz w:val="18"/>
-          <w:szCs w:val="18"/>
-        </w:rPr>
-      </w:pPr>
-      <w:r>
-        <w:rPr>
-          <w:rFonts w:ascii="Consolas" w:eastAsia="Times New Roman" w:hAnsi="Consolas" w:cs="Consolas"/>
-          <w:color w:val="333333"/>
-          <w:sz w:val="18"/>
-          <w:szCs w:val="18"/>
-        </w:rPr>
-        <w:t>int w = 100;</w:t>
-      </w:r>
-    </w:p>
-    <w:p>
-      <w:pPr>
-        <w:shd w:val="clear" w:color="auto" w:fill="F5F5F5"/>
-        <w:tabs>
-          <w:tab w:val="left" w:pos="916"/>
-          <w:tab w:val="left" w:pos="1832"/>
-          <w:tab w:val="left" w:pos="2748"/>
-          <w:tab w:val="left" w:pos="3664"/>
-          <w:tab w:val="left" w:pos="4580"/>
-          <w:tab w:val="left" w:pos="5496"/>
-          <w:tab w:val="left" w:pos="6412"/>
-          <w:tab w:val="left" w:pos="7328"/>
-          <w:tab w:val="left" w:pos="8244"/>
-          <w:tab w:val="left" w:pos="9160"/>
-          <w:tab w:val="left" w:pos="10076"/>
-          <w:tab w:val="left" w:pos="10992"/>
-          <w:tab w:val="left" w:pos="11908"/>
-          <w:tab w:val="left" w:pos="12824"/>
-          <w:tab w:val="left" w:pos="13740"/>
-          <w:tab w:val="left" w:pos="14656"/>
-        </w:tabs>
-        <w:wordWrap w:val="0"/>
-        <w:spacing w:after="150" w:line="300" w:lineRule="atLeast"/>
-        <w:rPr>
-          <w:rFonts w:ascii="Consolas" w:eastAsia="Times New Roman" w:hAnsi="Consolas" w:cs="Consolas"/>
-          <w:color w:val="333333"/>
-          <w:sz w:val="18"/>
-          <w:szCs w:val="18"/>
-        </w:rPr>
-      </w:pPr>
-      <w:r>
-        <w:rPr>
-          <w:rFonts w:ascii="Consolas" w:eastAsia="Times New Roman" w:hAnsi="Consolas" w:cs="Consolas"/>
-          <w:color w:val="333333"/>
-          <w:sz w:val="18"/>
-          <w:szCs w:val="18"/>
-        </w:rPr>
-        <w:t>int h = 75;</w:t>
-      </w:r>
-    </w:p>
-    <w:p>
-      <w:pPr>
-        <w:shd w:val="clear" w:color="auto" w:fill="F5F5F5"/>
-        <w:tabs>
-          <w:tab w:val="left" w:pos="916"/>
-          <w:tab w:val="left" w:pos="1832"/>
-          <w:tab w:val="left" w:pos="2748"/>
-          <w:tab w:val="left" w:pos="3664"/>
-          <w:tab w:val="left" w:pos="4580"/>
-          <w:tab w:val="left" w:pos="5496"/>
-          <w:tab w:val="left" w:pos="6412"/>
-          <w:tab w:val="left" w:pos="7328"/>
-          <w:tab w:val="left" w:pos="8244"/>
-          <w:tab w:val="left" w:pos="9160"/>
-          <w:tab w:val="left" w:pos="10076"/>
-          <w:tab w:val="left" w:pos="10992"/>
-          <w:tab w:val="left" w:pos="11908"/>
-          <w:tab w:val="left" w:pos="12824"/>
-          <w:tab w:val="left" w:pos="13740"/>
-          <w:tab w:val="left" w:pos="14656"/>
-        </w:tabs>
-        <w:wordWrap w:val="0"/>
-        <w:spacing w:after="150" w:line="300" w:lineRule="atLeast"/>
-        <w:rPr>
-          <w:rFonts w:ascii="Consolas" w:eastAsia="Times New Roman" w:hAnsi="Consolas" w:cs="Consolas"/>
-          <w:color w:val="333333"/>
-          <w:sz w:val="18"/>
-          <w:szCs w:val="18"/>
-        </w:rPr>
-      </w:pPr>
-    </w:p>
-    <w:p>
-      <w:pPr>
-        <w:shd w:val="clear" w:color="auto" w:fill="F5F5F5"/>
-        <w:tabs>
-          <w:tab w:val="left" w:pos="916"/>
-          <w:tab w:val="left" w:pos="1832"/>
-          <w:tab w:val="left" w:pos="2748"/>
-          <w:tab w:val="left" w:pos="3664"/>
-          <w:tab w:val="left" w:pos="4580"/>
-          <w:tab w:val="left" w:pos="5496"/>
-          <w:tab w:val="left" w:pos="6412"/>
-          <w:tab w:val="left" w:pos="7328"/>
-          <w:tab w:val="left" w:pos="8244"/>
-          <w:tab w:val="left" w:pos="9160"/>
-          <w:tab w:val="left" w:pos="10076"/>
-          <w:tab w:val="left" w:pos="10992"/>
-          <w:tab w:val="left" w:pos="11908"/>
-          <w:tab w:val="left" w:pos="12824"/>
-          <w:tab w:val="left" w:pos="13740"/>
-          <w:tab w:val="left" w:pos="14656"/>
-        </w:tabs>
-        <w:wordWrap w:val="0"/>
-        <w:spacing w:after="150" w:line="300" w:lineRule="atLeast"/>
-        <w:rPr>
-          <w:rFonts w:ascii="Consolas" w:eastAsia="Times New Roman" w:hAnsi="Consolas" w:cs="Consolas"/>
-          <w:color w:val="333333"/>
-          <w:sz w:val="18"/>
-          <w:szCs w:val="18"/>
-        </w:rPr>
-      </w:pPr>
-      <w:r>
-        <w:rPr>
-          <w:rFonts w:ascii="Consolas" w:eastAsia="Times New Roman" w:hAnsi="Consolas" w:cs="Consolas"/>
-          <w:color w:val="333333"/>
-          <w:sz w:val="18"/>
-          <w:szCs w:val="18"/>
-        </w:rPr>
-        <w:t>void setup() {</w:t>
-      </w:r>
-    </w:p>
-    <w:p>
-      <w:pPr>
-        <w:shd w:val="clear" w:color="auto" w:fill="F5F5F5"/>
-        <w:tabs>
-          <w:tab w:val="left" w:pos="916"/>
-          <w:tab w:val="left" w:pos="1832"/>
-          <w:tab w:val="left" w:pos="2748"/>
-          <w:tab w:val="left" w:pos="3664"/>
-          <w:tab w:val="left" w:pos="4580"/>
-          <w:tab w:val="left" w:pos="5496"/>
-          <w:tab w:val="left" w:pos="6412"/>
-          <w:tab w:val="left" w:pos="7328"/>
-          <w:tab w:val="left" w:pos="8244"/>
-          <w:tab w:val="left" w:pos="9160"/>
-          <w:tab w:val="left" w:pos="10076"/>
-          <w:tab w:val="left" w:pos="10992"/>
-          <w:tab w:val="left" w:pos="11908"/>
-          <w:tab w:val="left" w:pos="12824"/>
-          <w:tab w:val="left" w:pos="13740"/>
-          <w:tab w:val="left" w:pos="14656"/>
-        </w:tabs>
-        <w:wordWrap w:val="0"/>
-        <w:spacing w:after="150" w:line="300" w:lineRule="atLeast"/>
-        <w:rPr>
-          <w:rFonts w:ascii="Consolas" w:eastAsia="Times New Roman" w:hAnsi="Consolas" w:cs="Consolas"/>
-          <w:color w:val="333333"/>
-          <w:sz w:val="18"/>
-          <w:szCs w:val="18"/>
-        </w:rPr>
-      </w:pPr>
-      <w:r>
-        <w:rPr>
-          <w:rFonts w:ascii="Consolas" w:eastAsia="Times New Roman" w:hAnsi="Consolas" w:cs="Consolas"/>
-          <w:color w:val="333333"/>
-          <w:sz w:val="18"/>
-          <w:szCs w:val="18"/>
-        </w:rPr>
-        <w:t xml:space="preserve">  size(200,200); </w:t>
+      <w:r>
+        <w:rPr>
+          <w:rFonts w:ascii="Consolas" w:eastAsia="Times New Roman" w:hAnsi="Consolas" w:cs="Consolas"/>
+          <w:color w:val="333333"/>
+          <w:sz w:val="18"/>
+          <w:szCs w:val="18"/>
+        </w:rPr>
+        <w:t>let button = false;</w:t>
+      </w:r>
+    </w:p>
+    <w:p>
+      <w:pPr>
+        <w:shd w:val="clear" w:color="auto" w:fill="F5F5F5"/>
+        <w:tabs>
+          <w:tab w:val="left" w:pos="916"/>
+          <w:tab w:val="left" w:pos="1832"/>
+          <w:tab w:val="left" w:pos="2748"/>
+          <w:tab w:val="left" w:pos="3664"/>
+          <w:tab w:val="left" w:pos="4580"/>
+          <w:tab w:val="left" w:pos="5496"/>
+          <w:tab w:val="left" w:pos="6412"/>
+          <w:tab w:val="left" w:pos="7328"/>
+          <w:tab w:val="left" w:pos="8244"/>
+          <w:tab w:val="left" w:pos="9160"/>
+          <w:tab w:val="left" w:pos="10076"/>
+          <w:tab w:val="left" w:pos="10992"/>
+          <w:tab w:val="left" w:pos="11908"/>
+          <w:tab w:val="left" w:pos="12824"/>
+          <w:tab w:val="left" w:pos="13740"/>
+          <w:tab w:val="left" w:pos="14656"/>
+        </w:tabs>
+        <w:wordWrap w:val="0"/>
+        <w:spacing w:after="150" w:line="300" w:lineRule="atLeast"/>
+        <w:rPr>
+          <w:rFonts w:ascii="Consolas" w:eastAsia="Times New Roman" w:hAnsi="Consolas" w:cs="Consolas"/>
+          <w:color w:val="333333"/>
+          <w:sz w:val="18"/>
+          <w:szCs w:val="18"/>
+        </w:rPr>
+      </w:pPr>
+      <w:r>
+        <w:rPr>
+          <w:rFonts w:ascii="Consolas" w:eastAsia="Times New Roman" w:hAnsi="Consolas" w:cs="Consolas"/>
+          <w:color w:val="333333"/>
+          <w:sz w:val="18"/>
+          <w:szCs w:val="18"/>
+        </w:rPr>
+        <w:t>let x = 50;</w:t>
+      </w:r>
+    </w:p>
+    <w:p>
+      <w:pPr>
+        <w:shd w:val="clear" w:color="auto" w:fill="F5F5F5"/>
+        <w:tabs>
+          <w:tab w:val="left" w:pos="916"/>
+          <w:tab w:val="left" w:pos="1832"/>
+          <w:tab w:val="left" w:pos="2748"/>
+          <w:tab w:val="left" w:pos="3664"/>
+          <w:tab w:val="left" w:pos="4580"/>
+          <w:tab w:val="left" w:pos="5496"/>
+          <w:tab w:val="left" w:pos="6412"/>
+          <w:tab w:val="left" w:pos="7328"/>
+          <w:tab w:val="left" w:pos="8244"/>
+          <w:tab w:val="left" w:pos="9160"/>
+          <w:tab w:val="left" w:pos="10076"/>
+          <w:tab w:val="left" w:pos="10992"/>
+          <w:tab w:val="left" w:pos="11908"/>
+          <w:tab w:val="left" w:pos="12824"/>
+          <w:tab w:val="left" w:pos="13740"/>
+          <w:tab w:val="left" w:pos="14656"/>
+        </w:tabs>
+        <w:wordWrap w:val="0"/>
+        <w:spacing w:after="150" w:line="300" w:lineRule="atLeast"/>
+        <w:rPr>
+          <w:rFonts w:ascii="Consolas" w:eastAsia="Times New Roman" w:hAnsi="Consolas" w:cs="Consolas"/>
+          <w:color w:val="333333"/>
+          <w:sz w:val="18"/>
+          <w:szCs w:val="18"/>
+        </w:rPr>
+      </w:pPr>
+      <w:r>
+        <w:rPr>
+          <w:rFonts w:ascii="Consolas" w:eastAsia="Times New Roman" w:hAnsi="Consolas" w:cs="Consolas"/>
+          <w:color w:val="333333"/>
+          <w:sz w:val="18"/>
+          <w:szCs w:val="18"/>
+        </w:rPr>
+        <w:t>let y = 50;</w:t>
+      </w:r>
+    </w:p>
+    <w:p>
+      <w:pPr>
+        <w:shd w:val="clear" w:color="auto" w:fill="F5F5F5"/>
+        <w:tabs>
+          <w:tab w:val="left" w:pos="916"/>
+          <w:tab w:val="left" w:pos="1832"/>
+          <w:tab w:val="left" w:pos="2748"/>
+          <w:tab w:val="left" w:pos="3664"/>
+          <w:tab w:val="left" w:pos="4580"/>
+          <w:tab w:val="left" w:pos="5496"/>
+          <w:tab w:val="left" w:pos="6412"/>
+          <w:tab w:val="left" w:pos="7328"/>
+          <w:tab w:val="left" w:pos="8244"/>
+          <w:tab w:val="left" w:pos="9160"/>
+          <w:tab w:val="left" w:pos="10076"/>
+          <w:tab w:val="left" w:pos="10992"/>
+          <w:tab w:val="left" w:pos="11908"/>
+          <w:tab w:val="left" w:pos="12824"/>
+          <w:tab w:val="left" w:pos="13740"/>
+          <w:tab w:val="left" w:pos="14656"/>
+        </w:tabs>
+        <w:wordWrap w:val="0"/>
+        <w:spacing w:after="150" w:line="300" w:lineRule="atLeast"/>
+        <w:rPr>
+          <w:rFonts w:ascii="Consolas" w:eastAsia="Times New Roman" w:hAnsi="Consolas" w:cs="Consolas"/>
+          <w:color w:val="333333"/>
+          <w:sz w:val="18"/>
+          <w:szCs w:val="18"/>
+        </w:rPr>
+      </w:pPr>
+      <w:r>
+        <w:rPr>
+          <w:rFonts w:ascii="Consolas" w:eastAsia="Times New Roman" w:hAnsi="Consolas" w:cs="Consolas"/>
+          <w:color w:val="333333"/>
+          <w:sz w:val="18"/>
+          <w:szCs w:val="18"/>
+        </w:rPr>
+        <w:t>let w = 100;</w:t>
+      </w:r>
+    </w:p>
+    <w:p>
+      <w:pPr>
+        <w:shd w:val="clear" w:color="auto" w:fill="F5F5F5"/>
+        <w:tabs>
+          <w:tab w:val="left" w:pos="916"/>
+          <w:tab w:val="left" w:pos="1832"/>
+          <w:tab w:val="left" w:pos="2748"/>
+          <w:tab w:val="left" w:pos="3664"/>
+          <w:tab w:val="left" w:pos="4580"/>
+          <w:tab w:val="left" w:pos="5496"/>
+          <w:tab w:val="left" w:pos="6412"/>
+          <w:tab w:val="left" w:pos="7328"/>
+          <w:tab w:val="left" w:pos="8244"/>
+          <w:tab w:val="left" w:pos="9160"/>
+          <w:tab w:val="left" w:pos="10076"/>
+          <w:tab w:val="left" w:pos="10992"/>
+          <w:tab w:val="left" w:pos="11908"/>
+          <w:tab w:val="left" w:pos="12824"/>
+          <w:tab w:val="left" w:pos="13740"/>
+          <w:tab w:val="left" w:pos="14656"/>
+        </w:tabs>
+        <w:wordWrap w:val="0"/>
+        <w:spacing w:after="150" w:line="300" w:lineRule="atLeast"/>
+        <w:rPr>
+          <w:rFonts w:ascii="Consolas" w:eastAsia="Times New Roman" w:hAnsi="Consolas" w:cs="Consolas"/>
+          <w:color w:val="333333"/>
+          <w:sz w:val="18"/>
+          <w:szCs w:val="18"/>
+        </w:rPr>
+      </w:pPr>
+      <w:r>
+        <w:rPr>
+          <w:rFonts w:ascii="Consolas" w:eastAsia="Times New Roman" w:hAnsi="Consolas" w:cs="Consolas"/>
+          <w:color w:val="333333"/>
+          <w:sz w:val="18"/>
+          <w:szCs w:val="18"/>
+        </w:rPr>
+        <w:t>let h = 75;</w:t>
+      </w:r>
+    </w:p>
+    <w:p>
+      <w:pPr>
+        <w:shd w:val="clear" w:color="auto" w:fill="F5F5F5"/>
+        <w:tabs>
+          <w:tab w:val="left" w:pos="916"/>
+          <w:tab w:val="left" w:pos="1832"/>
+          <w:tab w:val="left" w:pos="2748"/>
+          <w:tab w:val="left" w:pos="3664"/>
+          <w:tab w:val="left" w:pos="4580"/>
+          <w:tab w:val="left" w:pos="5496"/>
+          <w:tab w:val="left" w:pos="6412"/>
+          <w:tab w:val="left" w:pos="7328"/>
+          <w:tab w:val="left" w:pos="8244"/>
+          <w:tab w:val="left" w:pos="9160"/>
+          <w:tab w:val="left" w:pos="10076"/>
+          <w:tab w:val="left" w:pos="10992"/>
+          <w:tab w:val="left" w:pos="11908"/>
+          <w:tab w:val="left" w:pos="12824"/>
+          <w:tab w:val="left" w:pos="13740"/>
+          <w:tab w:val="left" w:pos="14656"/>
+        </w:tabs>
+        <w:wordWrap w:val="0"/>
+        <w:spacing w:after="150" w:line="300" w:lineRule="atLeast"/>
+        <w:rPr>
+          <w:rFonts w:ascii="Consolas" w:eastAsia="Times New Roman" w:hAnsi="Consolas" w:cs="Consolas"/>
+          <w:color w:val="333333"/>
+          <w:sz w:val="18"/>
+          <w:szCs w:val="18"/>
+        </w:rPr>
+      </w:pPr>
+    </w:p>
+    <w:p>
+      <w:pPr>
+        <w:shd w:val="clear" w:color="auto" w:fill="F5F5F5"/>
+        <w:tabs>
+          <w:tab w:val="left" w:pos="916"/>
+          <w:tab w:val="left" w:pos="1832"/>
+          <w:tab w:val="left" w:pos="2748"/>
+          <w:tab w:val="left" w:pos="3664"/>
+          <w:tab w:val="left" w:pos="4580"/>
+          <w:tab w:val="left" w:pos="5496"/>
+          <w:tab w:val="left" w:pos="6412"/>
+          <w:tab w:val="left" w:pos="7328"/>
+          <w:tab w:val="left" w:pos="8244"/>
+          <w:tab w:val="left" w:pos="9160"/>
+          <w:tab w:val="left" w:pos="10076"/>
+          <w:tab w:val="left" w:pos="10992"/>
+          <w:tab w:val="left" w:pos="11908"/>
+          <w:tab w:val="left" w:pos="12824"/>
+          <w:tab w:val="left" w:pos="13740"/>
+          <w:tab w:val="left" w:pos="14656"/>
+        </w:tabs>
+        <w:wordWrap w:val="0"/>
+        <w:spacing w:after="150" w:line="300" w:lineRule="atLeast"/>
+        <w:rPr>
+          <w:rFonts w:ascii="Consolas" w:eastAsia="Times New Roman" w:hAnsi="Consolas" w:cs="Consolas"/>
+          <w:color w:val="333333"/>
+          <w:sz w:val="18"/>
+          <w:szCs w:val="18"/>
+        </w:rPr>
+      </w:pPr>
+      <w:r>
+        <w:rPr>
+          <w:rFonts w:ascii="Consolas" w:eastAsia="Times New Roman" w:hAnsi="Consolas" w:cs="Consolas"/>
+          <w:color w:val="333333"/>
+          <w:sz w:val="18"/>
+          <w:szCs w:val="18"/>
+        </w:rPr>
+        <w:t>function setup() {</w:t>
+      </w:r>
+    </w:p>
+    <w:p>
+      <w:pPr>
+        <w:shd w:val="clear" w:color="auto" w:fill="F5F5F5"/>
+        <w:tabs>
+          <w:tab w:val="left" w:pos="916"/>
+          <w:tab w:val="left" w:pos="1832"/>
+          <w:tab w:val="left" w:pos="2748"/>
+          <w:tab w:val="left" w:pos="3664"/>
+          <w:tab w:val="left" w:pos="4580"/>
+          <w:tab w:val="left" w:pos="5496"/>
+          <w:tab w:val="left" w:pos="6412"/>
+          <w:tab w:val="left" w:pos="7328"/>
+          <w:tab w:val="left" w:pos="8244"/>
+          <w:tab w:val="left" w:pos="9160"/>
+          <w:tab w:val="left" w:pos="10076"/>
+          <w:tab w:val="left" w:pos="10992"/>
+          <w:tab w:val="left" w:pos="11908"/>
+          <w:tab w:val="left" w:pos="12824"/>
+          <w:tab w:val="left" w:pos="13740"/>
+          <w:tab w:val="left" w:pos="14656"/>
+        </w:tabs>
+        <w:wordWrap w:val="0"/>
+        <w:spacing w:after="150" w:line="300" w:lineRule="atLeast"/>
+        <w:rPr>
+          <w:rFonts w:ascii="Consolas" w:eastAsia="Times New Roman" w:hAnsi="Consolas" w:cs="Consolas"/>
+          <w:color w:val="333333"/>
+          <w:sz w:val="18"/>
+          <w:szCs w:val="18"/>
+        </w:rPr>
+      </w:pPr>
+      <w:r>
+        <w:rPr>
+          <w:rFonts w:ascii="Consolas" w:eastAsia="Times New Roman" w:hAnsi="Consolas" w:cs="Consolas"/>
+          <w:color w:val="333333"/>
+          <w:sz w:val="18"/>
+          <w:szCs w:val="18"/>
+        </w:rPr>
+        <w:t xml:space="preserve">  createCanvas(480, 270);</w:t>
       </w:r>
     </w:p>
     <w:p>
@@ -472,245 +461,87 @@
           <w:sz w:val="18"/>
           <w:szCs w:val="18"/>
         </w:rPr>
-        <w:t>void draw() {</w:t>
-      </w:r>
-    </w:p>
-    <w:p>
-      <w:pPr>
-        <w:shd w:val="clear" w:color="auto" w:fill="F5F5F5"/>
-        <w:tabs>
-          <w:tab w:val="left" w:pos="916"/>
-          <w:tab w:val="left" w:pos="1832"/>
-          <w:tab w:val="left" w:pos="2748"/>
-          <w:tab w:val="left" w:pos="3664"/>
-          <w:tab w:val="left" w:pos="4580"/>
-          <w:tab w:val="left" w:pos="5496"/>
-          <w:tab w:val="left" w:pos="6412"/>
-          <w:tab w:val="left" w:pos="7328"/>
-          <w:tab w:val="left" w:pos="8244"/>
-          <w:tab w:val="left" w:pos="9160"/>
-          <w:tab w:val="left" w:pos="10076"/>
-          <w:tab w:val="left" w:pos="10992"/>
-          <w:tab w:val="left" w:pos="11908"/>
-          <w:tab w:val="left" w:pos="12824"/>
-          <w:tab w:val="left" w:pos="13740"/>
-          <w:tab w:val="left" w:pos="14656"/>
-        </w:tabs>
-        <w:wordWrap w:val="0"/>
-        <w:spacing w:after="150" w:line="300" w:lineRule="atLeast"/>
-        <w:rPr>
-          <w:rFonts w:ascii="Consolas" w:eastAsia="Times New Roman" w:hAnsi="Consolas" w:cs="Consolas"/>
-          <w:color w:val="333333"/>
-          <w:sz w:val="18"/>
-          <w:szCs w:val="18"/>
-        </w:rPr>
-      </w:pPr>
-      <w:r>
-        <w:rPr>
-          <w:rFonts w:ascii="Consolas" w:eastAsia="Times New Roman" w:hAnsi="Consolas" w:cs="Consolas"/>
-          <w:color w:val="333333"/>
-          <w:sz w:val="18"/>
-          <w:szCs w:val="18"/>
-        </w:rPr>
-        <w:t xml:space="preserve">  if (</w:t>
-      </w:r>
-      <w:proofErr w:type="spellStart"/>
-      <w:r>
-        <w:rPr>
-          <w:rFonts w:ascii="Consolas" w:eastAsia="Times New Roman" w:hAnsi="Consolas" w:cs="Consolas"/>
-          <w:color w:val="333333"/>
-          <w:sz w:val="18"/>
-          <w:szCs w:val="18"/>
-        </w:rPr>
-        <w:t>mouseX</w:t>
-      </w:r>
-      <w:proofErr w:type="spellEnd"/>
-      <w:r>
-        <w:rPr>
-          <w:rFonts w:ascii="Consolas" w:eastAsia="Times New Roman" w:hAnsi="Consolas" w:cs="Consolas"/>
-          <w:color w:val="333333"/>
-          <w:sz w:val="18"/>
-          <w:szCs w:val="18"/>
-        </w:rPr>
-        <w:t xml:space="preserve"> &gt; x &amp;&amp; </w:t>
-      </w:r>
-      <w:proofErr w:type="spellStart"/>
-      <w:r>
-        <w:rPr>
-          <w:rFonts w:ascii="Consolas" w:eastAsia="Times New Roman" w:hAnsi="Consolas" w:cs="Consolas"/>
-          <w:color w:val="333333"/>
-          <w:sz w:val="18"/>
-          <w:szCs w:val="18"/>
-        </w:rPr>
-        <w:t>mouseX</w:t>
-      </w:r>
-      <w:proofErr w:type="spellEnd"/>
-      <w:r>
-        <w:rPr>
-          <w:rFonts w:ascii="Consolas" w:eastAsia="Times New Roman" w:hAnsi="Consolas" w:cs="Consolas"/>
-          <w:color w:val="333333"/>
-          <w:sz w:val="18"/>
-          <w:szCs w:val="18"/>
-        </w:rPr>
-        <w:t xml:space="preserve"> &lt; </w:t>
-      </w:r>
-      <w:proofErr w:type="spellStart"/>
-      <w:r>
-        <w:rPr>
-          <w:rFonts w:ascii="Consolas" w:eastAsia="Times New Roman" w:hAnsi="Consolas" w:cs="Consolas"/>
-          <w:color w:val="333333"/>
-          <w:sz w:val="18"/>
-          <w:szCs w:val="18"/>
-        </w:rPr>
-        <w:t>x+w</w:t>
-      </w:r>
-      <w:proofErr w:type="spellEnd"/>
-      <w:r>
-        <w:rPr>
-          <w:rFonts w:ascii="Consolas" w:eastAsia="Times New Roman" w:hAnsi="Consolas" w:cs="Consolas"/>
-          <w:color w:val="333333"/>
-          <w:sz w:val="18"/>
-          <w:szCs w:val="18"/>
-        </w:rPr>
-        <w:t xml:space="preserve"> &amp;&amp; </w:t>
-      </w:r>
-      <w:proofErr w:type="spellStart"/>
-      <w:r>
-        <w:rPr>
-          <w:rFonts w:ascii="Consolas" w:eastAsia="Times New Roman" w:hAnsi="Consolas" w:cs="Consolas"/>
-          <w:color w:val="333333"/>
-          <w:sz w:val="18"/>
-          <w:szCs w:val="18"/>
-        </w:rPr>
-        <w:t>mouseY</w:t>
-      </w:r>
-      <w:proofErr w:type="spellEnd"/>
-      <w:r>
-        <w:rPr>
-          <w:rFonts w:ascii="Consolas" w:eastAsia="Times New Roman" w:hAnsi="Consolas" w:cs="Consolas"/>
-          <w:color w:val="333333"/>
-          <w:sz w:val="18"/>
-          <w:szCs w:val="18"/>
-        </w:rPr>
-        <w:t xml:space="preserve"> &gt; y &amp;&amp; </w:t>
-      </w:r>
-      <w:proofErr w:type="spellStart"/>
-      <w:r>
-        <w:rPr>
-          <w:rFonts w:ascii="Consolas" w:eastAsia="Times New Roman" w:hAnsi="Consolas" w:cs="Consolas"/>
-          <w:color w:val="333333"/>
-          <w:sz w:val="18"/>
-          <w:szCs w:val="18"/>
-        </w:rPr>
-        <w:t>mouseY</w:t>
-      </w:r>
-      <w:proofErr w:type="spellEnd"/>
-      <w:r>
-        <w:rPr>
-          <w:rFonts w:ascii="Consolas" w:eastAsia="Times New Roman" w:hAnsi="Consolas" w:cs="Consolas"/>
-          <w:color w:val="333333"/>
-          <w:sz w:val="18"/>
-          <w:szCs w:val="18"/>
-        </w:rPr>
-        <w:t xml:space="preserve"> &lt; </w:t>
-      </w:r>
-      <w:proofErr w:type="spellStart"/>
-      <w:r>
-        <w:rPr>
-          <w:rFonts w:ascii="Consolas" w:eastAsia="Times New Roman" w:hAnsi="Consolas" w:cs="Consolas"/>
-          <w:color w:val="333333"/>
-          <w:sz w:val="18"/>
-          <w:szCs w:val="18"/>
-        </w:rPr>
-        <w:t>y+h</w:t>
-      </w:r>
-      <w:proofErr w:type="spellEnd"/>
-      <w:r>
-        <w:rPr>
-          <w:rFonts w:ascii="Consolas" w:eastAsia="Times New Roman" w:hAnsi="Consolas" w:cs="Consolas"/>
-          <w:color w:val="333333"/>
-          <w:sz w:val="18"/>
-          <w:szCs w:val="18"/>
-        </w:rPr>
-        <w:t xml:space="preserve"> &amp;&amp; </w:t>
-      </w:r>
-      <w:proofErr w:type="spellStart"/>
-      <w:r>
-        <w:rPr>
-          <w:rFonts w:ascii="Consolas" w:eastAsia="Times New Roman" w:hAnsi="Consolas" w:cs="Consolas"/>
-          <w:color w:val="333333"/>
-          <w:sz w:val="18"/>
-          <w:szCs w:val="18"/>
-        </w:rPr>
-        <w:t>mouse</w:t>
-      </w:r>
-      <w:r>
-        <w:rPr>
-          <w:rFonts w:ascii="Consolas" w:eastAsia="Times New Roman" w:hAnsi="Consolas" w:cs="Consolas"/>
-          <w:color w:val="333333"/>
-          <w:sz w:val="18"/>
-          <w:szCs w:val="18"/>
-        </w:rPr>
-        <w:t>Is</w:t>
-      </w:r>
-      <w:r>
-        <w:rPr>
-          <w:rFonts w:ascii="Consolas" w:eastAsia="Times New Roman" w:hAnsi="Consolas" w:cs="Consolas"/>
-          <w:color w:val="333333"/>
-          <w:sz w:val="18"/>
-          <w:szCs w:val="18"/>
-        </w:rPr>
-        <w:t>Pressed</w:t>
-      </w:r>
-      <w:proofErr w:type="spellEnd"/>
-      <w:r>
-        <w:rPr>
-          <w:rFonts w:ascii="Consolas" w:eastAsia="Times New Roman" w:hAnsi="Consolas" w:cs="Consolas"/>
-          <w:color w:val="333333"/>
-          <w:sz w:val="18"/>
-          <w:szCs w:val="18"/>
-        </w:rPr>
-        <w:t>) {</w:t>
-      </w:r>
-    </w:p>
-    <w:p>
-      <w:pPr>
-        <w:shd w:val="clear" w:color="auto" w:fill="F5F5F5"/>
-        <w:tabs>
-          <w:tab w:val="left" w:pos="916"/>
-          <w:tab w:val="left" w:pos="1832"/>
-          <w:tab w:val="left" w:pos="2748"/>
-          <w:tab w:val="left" w:pos="3664"/>
-          <w:tab w:val="left" w:pos="4580"/>
-          <w:tab w:val="left" w:pos="5496"/>
-          <w:tab w:val="left" w:pos="6412"/>
-          <w:tab w:val="left" w:pos="7328"/>
-          <w:tab w:val="left" w:pos="8244"/>
-          <w:tab w:val="left" w:pos="9160"/>
-          <w:tab w:val="left" w:pos="10076"/>
-          <w:tab w:val="left" w:pos="10992"/>
-          <w:tab w:val="left" w:pos="11908"/>
-          <w:tab w:val="left" w:pos="12824"/>
-          <w:tab w:val="left" w:pos="13740"/>
-          <w:tab w:val="left" w:pos="14656"/>
-        </w:tabs>
-        <w:wordWrap w:val="0"/>
-        <w:spacing w:after="150" w:line="300" w:lineRule="atLeast"/>
-        <w:rPr>
-          <w:rFonts w:ascii="Consolas" w:eastAsia="Times New Roman" w:hAnsi="Consolas" w:cs="Consolas"/>
-          <w:color w:val="333333"/>
-          <w:sz w:val="18"/>
-          <w:szCs w:val="18"/>
-        </w:rPr>
-      </w:pPr>
-      <w:r>
-        <w:rPr>
-          <w:rFonts w:ascii="Consolas" w:eastAsia="Times New Roman" w:hAnsi="Consolas" w:cs="Consolas"/>
-          <w:color w:val="333333"/>
-          <w:sz w:val="18"/>
-          <w:szCs w:val="18"/>
-        </w:rPr>
-        <w:t xml:space="preserve">    button = true; </w:t>
+        <w:t>function draw() {</w:t>
+      </w:r>
+    </w:p>
+    <w:p>
+      <w:pPr>
+        <w:shd w:val="clear" w:color="auto" w:fill="F5F5F5"/>
+        <w:tabs>
+          <w:tab w:val="left" w:pos="916"/>
+          <w:tab w:val="left" w:pos="1832"/>
+          <w:tab w:val="left" w:pos="2748"/>
+          <w:tab w:val="left" w:pos="3664"/>
+          <w:tab w:val="left" w:pos="4580"/>
+          <w:tab w:val="left" w:pos="5496"/>
+          <w:tab w:val="left" w:pos="6412"/>
+          <w:tab w:val="left" w:pos="7328"/>
+          <w:tab w:val="left" w:pos="8244"/>
+          <w:tab w:val="left" w:pos="9160"/>
+          <w:tab w:val="left" w:pos="10076"/>
+          <w:tab w:val="left" w:pos="10992"/>
+          <w:tab w:val="left" w:pos="11908"/>
+          <w:tab w:val="left" w:pos="12824"/>
+          <w:tab w:val="left" w:pos="13740"/>
+          <w:tab w:val="left" w:pos="14656"/>
+        </w:tabs>
+        <w:wordWrap w:val="0"/>
+        <w:spacing w:after="150" w:line="300" w:lineRule="atLeast"/>
+        <w:rPr>
+          <w:rFonts w:ascii="Consolas" w:eastAsia="Times New Roman" w:hAnsi="Consolas" w:cs="Consolas"/>
+          <w:color w:val="333333"/>
+          <w:sz w:val="18"/>
+          <w:szCs w:val="18"/>
+        </w:rPr>
+      </w:pPr>
+      <w:r>
+        <w:rPr>
+          <w:rFonts w:ascii="Consolas" w:eastAsia="Times New Roman" w:hAnsi="Consolas" w:cs="Consolas"/>
+          <w:color w:val="333333"/>
+          <w:sz w:val="18"/>
+          <w:szCs w:val="18"/>
+        </w:rPr>
+        <w:t xml:space="preserve">  if (mouseX &gt; x &amp;&amp; mouseX &lt; x + w &amp;&amp; mouseY &gt; y &amp;&amp; mouseY &lt; y + h &amp;&amp; mouseIsPressed) {</w:t>
+      </w:r>
+    </w:p>
+    <w:p>
+      <w:pPr>
+        <w:shd w:val="clear" w:color="auto" w:fill="F5F5F5"/>
+        <w:tabs>
+          <w:tab w:val="left" w:pos="916"/>
+          <w:tab w:val="left" w:pos="1832"/>
+          <w:tab w:val="left" w:pos="2748"/>
+          <w:tab w:val="left" w:pos="3664"/>
+          <w:tab w:val="left" w:pos="4580"/>
+          <w:tab w:val="left" w:pos="5496"/>
+          <w:tab w:val="left" w:pos="6412"/>
+          <w:tab w:val="left" w:pos="7328"/>
+          <w:tab w:val="left" w:pos="8244"/>
+          <w:tab w:val="left" w:pos="9160"/>
+          <w:tab w:val="left" w:pos="10076"/>
+          <w:tab w:val="left" w:pos="10992"/>
+          <w:tab w:val="left" w:pos="11908"/>
+          <w:tab w:val="left" w:pos="12824"/>
+          <w:tab w:val="left" w:pos="13740"/>
+          <w:tab w:val="left" w:pos="14656"/>
+        </w:tabs>
+        <w:wordWrap w:val="0"/>
+        <w:spacing w:after="150" w:line="300" w:lineRule="atLeast"/>
+        <w:rPr>
+          <w:rFonts w:ascii="Consolas" w:eastAsia="Times New Roman" w:hAnsi="Consolas" w:cs="Consolas"/>
+          <w:color w:val="333333"/>
+          <w:sz w:val="18"/>
+          <w:szCs w:val="18"/>
+        </w:rPr>
+      </w:pPr>
+      <w:r>
+        <w:rPr>
+          <w:rFonts w:ascii="Consolas" w:eastAsia="Times New Roman" w:hAnsi="Consolas" w:cs="Consolas"/>
+          <w:color w:val="333333"/>
+          <w:sz w:val="18"/>
+          <w:szCs w:val="18"/>
+        </w:rPr>
+        <w:t xml:space="preserve">    button = true;</w:t>
       </w:r>
     </w:p>
     <w:p>
@@ -870,7 +701,7 @@
           <w:sz w:val="18"/>
           <w:szCs w:val="18"/>
         </w:rPr>
-        <w:t xml:space="preserve"> if (button) {</w:t>
+        <w:t xml:space="preserve">  if (button) {</w:t>
       </w:r>
     </w:p>
     <w:p>
@@ -1190,78 +1021,32 @@
           <w:sz w:val="18"/>
           <w:szCs w:val="18"/>
         </w:rPr>
-        <w:t xml:space="preserve">  </w:t>
-      </w:r>
-      <w:proofErr w:type="spellStart"/>
-      <w:r>
-        <w:rPr>
-          <w:rFonts w:ascii="Consolas" w:eastAsia="Times New Roman" w:hAnsi="Consolas" w:cs="Consolas"/>
-          <w:color w:val="333333"/>
-          <w:sz w:val="18"/>
-          <w:szCs w:val="18"/>
-        </w:rPr>
-        <w:t>rect</w:t>
-      </w:r>
-      <w:proofErr w:type="spellEnd"/>
-      <w:r>
-        <w:rPr>
-          <w:rFonts w:ascii="Consolas" w:eastAsia="Times New Roman" w:hAnsi="Consolas" w:cs="Consolas"/>
-          <w:color w:val="333333"/>
-          <w:sz w:val="18"/>
-          <w:szCs w:val="18"/>
-        </w:rPr>
-        <w:t>(</w:t>
-      </w:r>
-      <w:proofErr w:type="spellStart"/>
-      <w:r>
-        <w:rPr>
-          <w:rFonts w:ascii="Consolas" w:eastAsia="Times New Roman" w:hAnsi="Consolas" w:cs="Consolas"/>
-          <w:color w:val="333333"/>
-          <w:sz w:val="18"/>
-          <w:szCs w:val="18"/>
-        </w:rPr>
-        <w:t>x,y,w,h</w:t>
-      </w:r>
-      <w:proofErr w:type="spellEnd"/>
-      <w:r>
-        <w:rPr>
-          <w:rFonts w:ascii="Consolas" w:eastAsia="Times New Roman" w:hAnsi="Consolas" w:cs="Consolas"/>
-          <w:color w:val="333333"/>
-          <w:sz w:val="18"/>
-          <w:szCs w:val="18"/>
-        </w:rPr>
-        <w:t>);</w:t>
-      </w:r>
-    </w:p>
-    <w:p>
-      <w:pPr>
-        <w:shd w:val="clear" w:color="auto" w:fill="F5F5F5"/>
-        <w:tabs>
-          <w:tab w:val="left" w:pos="916"/>
-          <w:tab w:val="left" w:pos="1832"/>
-          <w:tab w:val="left" w:pos="2748"/>
-          <w:tab w:val="left" w:pos="3664"/>
-          <w:tab w:val="left" w:pos="4580"/>
-          <w:tab w:val="left" w:pos="5496"/>
-          <w:tab w:val="left" w:pos="6412"/>
-          <w:tab w:val="left" w:pos="7328"/>
-          <w:tab w:val="left" w:pos="8244"/>
-          <w:tab w:val="left" w:pos="9160"/>
-          <w:tab w:val="left" w:pos="10076"/>
-          <w:tab w:val="left" w:pos="10992"/>
-          <w:tab w:val="left" w:pos="11908"/>
-          <w:tab w:val="left" w:pos="12824"/>
-          <w:tab w:val="left" w:pos="13740"/>
-          <w:tab w:val="left" w:pos="14656"/>
-        </w:tabs>
-        <w:wordWrap w:val="0"/>
-        <w:spacing w:after="150" w:line="300" w:lineRule="atLeast"/>
-        <w:rPr>
-          <w:rFonts w:ascii="Consolas" w:eastAsia="Times New Roman" w:hAnsi="Consolas" w:cs="Consolas"/>
-          <w:color w:val="333333"/>
-          <w:sz w:val="18"/>
-          <w:szCs w:val="18"/>
-        </w:rPr>
+        <w:t xml:space="preserve">  rect(x, y, w, h);</w:t>
+      </w:r>
+    </w:p>
+    <w:p>
+      <w:pPr>
+        <w:shd w:val="clear" w:color="auto" w:fill="F5F5F5"/>
+        <w:tabs>
+          <w:tab w:val="left" w:pos="916"/>
+          <w:tab w:val="left" w:pos="1832"/>
+          <w:tab w:val="left" w:pos="2748"/>
+          <w:tab w:val="left" w:pos="3664"/>
+          <w:tab w:val="left" w:pos="4580"/>
+          <w:tab w:val="left" w:pos="5496"/>
+          <w:tab w:val="left" w:pos="6412"/>
+          <w:tab w:val="left" w:pos="7328"/>
+          <w:tab w:val="left" w:pos="8244"/>
+          <w:tab w:val="left" w:pos="9160"/>
+          <w:tab w:val="left" w:pos="10076"/>
+          <w:tab w:val="left" w:pos="10992"/>
+          <w:tab w:val="left" w:pos="11908"/>
+          <w:tab w:val="left" w:pos="12824"/>
+          <w:tab w:val="left" w:pos="13740"/>
+          <w:tab w:val="left" w:pos="14656"/>
+        </w:tabs>
+        <w:wordWrap w:val="0"/>
+        <w:spacing w:after="150" w:line="300" w:lineRule="atLeast"/>
       </w:pPr>
       <w:r>
         <w:rPr>
@@ -1272,8 +1057,6 @@
         </w:rPr>
         <w:t>}</w:t>
       </w:r>
-    </w:p>
-    <w:p>
       <w:r>
         <w:br w:type="page"/>
       </w:r>
@@ -1316,147 +1099,138 @@
           <w:color w:val="333333"/>
         </w:rPr>
       </w:pPr>
-      <w:proofErr w:type="spellStart"/>
-      <w:r>
-        <w:rPr>
-          <w:rFonts w:ascii="Consolas" w:hAnsi="Consolas" w:cs="Consolas"/>
-          <w:color w:val="333333"/>
-        </w:rPr>
-        <w:t>boolean</w:t>
-      </w:r>
-      <w:proofErr w:type="spellEnd"/>
-      <w:r>
-        <w:rPr>
-          <w:rFonts w:ascii="Consolas" w:hAnsi="Consolas" w:cs="Consolas"/>
-          <w:color w:val="333333"/>
-        </w:rPr>
-        <w:t xml:space="preserve"> button = false;</w:t>
-      </w:r>
-    </w:p>
-    <w:p>
-      <w:pPr>
-        <w:pStyle w:val="HTMLPreformatted"/>
-        <w:shd w:val="clear" w:color="auto" w:fill="F5F5F5"/>
-        <w:wordWrap w:val="0"/>
-        <w:spacing w:after="150" w:line="300" w:lineRule="atLeast"/>
-        <w:rPr>
-          <w:rFonts w:ascii="Consolas" w:hAnsi="Consolas" w:cs="Consolas"/>
-          <w:color w:val="333333"/>
-        </w:rPr>
-      </w:pPr>
-      <w:r>
-        <w:rPr>
-          <w:rFonts w:ascii="Consolas" w:hAnsi="Consolas" w:cs="Consolas"/>
-          <w:color w:val="333333"/>
-        </w:rPr>
-        <w:t>int x = 50;</w:t>
-      </w:r>
-    </w:p>
-    <w:p>
-      <w:pPr>
-        <w:pStyle w:val="HTMLPreformatted"/>
-        <w:shd w:val="clear" w:color="auto" w:fill="F5F5F5"/>
-        <w:wordWrap w:val="0"/>
-        <w:spacing w:after="150" w:line="300" w:lineRule="atLeast"/>
-        <w:rPr>
-          <w:rFonts w:ascii="Consolas" w:hAnsi="Consolas" w:cs="Consolas"/>
-          <w:color w:val="333333"/>
-        </w:rPr>
-      </w:pPr>
-      <w:r>
-        <w:rPr>
-          <w:rFonts w:ascii="Consolas" w:hAnsi="Consolas" w:cs="Consolas"/>
-          <w:color w:val="333333"/>
-        </w:rPr>
-        <w:t>int y = 50;</w:t>
-      </w:r>
-    </w:p>
-    <w:p>
-      <w:pPr>
-        <w:pStyle w:val="HTMLPreformatted"/>
-        <w:shd w:val="clear" w:color="auto" w:fill="F5F5F5"/>
-        <w:wordWrap w:val="0"/>
-        <w:spacing w:after="150" w:line="300" w:lineRule="atLeast"/>
-        <w:rPr>
-          <w:rFonts w:ascii="Consolas" w:hAnsi="Consolas" w:cs="Consolas"/>
-          <w:color w:val="333333"/>
-        </w:rPr>
-      </w:pPr>
-      <w:r>
-        <w:rPr>
-          <w:rFonts w:ascii="Consolas" w:hAnsi="Consolas" w:cs="Consolas"/>
-          <w:color w:val="333333"/>
-        </w:rPr>
-        <w:t>int w = 100;</w:t>
-      </w:r>
-    </w:p>
-    <w:p>
-      <w:pPr>
-        <w:pStyle w:val="HTMLPreformatted"/>
-        <w:shd w:val="clear" w:color="auto" w:fill="F5F5F5"/>
-        <w:wordWrap w:val="0"/>
-        <w:spacing w:after="150" w:line="300" w:lineRule="atLeast"/>
-        <w:rPr>
-          <w:rFonts w:ascii="Consolas" w:hAnsi="Consolas" w:cs="Consolas"/>
-          <w:color w:val="333333"/>
-        </w:rPr>
-      </w:pPr>
-      <w:r>
-        <w:rPr>
-          <w:rFonts w:ascii="Consolas" w:hAnsi="Consolas" w:cs="Consolas"/>
-          <w:color w:val="333333"/>
-        </w:rPr>
-        <w:t>int h = 75;</w:t>
-      </w:r>
-    </w:p>
-    <w:p>
-      <w:pPr>
-        <w:pStyle w:val="HTMLPreformatted"/>
-        <w:shd w:val="clear" w:color="auto" w:fill="F5F5F5"/>
-        <w:wordWrap w:val="0"/>
-        <w:spacing w:after="150" w:line="300" w:lineRule="atLeast"/>
-        <w:rPr>
-          <w:rFonts w:ascii="Consolas" w:hAnsi="Consolas" w:cs="Consolas"/>
-          <w:color w:val="333333"/>
-        </w:rPr>
-      </w:pPr>
-    </w:p>
-    <w:p>
-      <w:pPr>
-        <w:pStyle w:val="HTMLPreformatted"/>
-        <w:shd w:val="clear" w:color="auto" w:fill="F5F5F5"/>
-        <w:wordWrap w:val="0"/>
-        <w:spacing w:after="150" w:line="300" w:lineRule="atLeast"/>
-        <w:rPr>
-          <w:rFonts w:ascii="Consolas" w:hAnsi="Consolas" w:cs="Consolas"/>
-          <w:color w:val="333333"/>
-        </w:rPr>
-      </w:pPr>
-      <w:r>
-        <w:rPr>
-          <w:rFonts w:ascii="Consolas" w:hAnsi="Consolas" w:cs="Consolas"/>
-          <w:color w:val="333333"/>
-        </w:rPr>
-        <w:t>void setup() {</w:t>
-      </w:r>
-    </w:p>
-    <w:p>
-      <w:pPr>
-        <w:pStyle w:val="HTMLPreformatted"/>
-        <w:shd w:val="clear" w:color="auto" w:fill="F5F5F5"/>
-        <w:wordWrap w:val="0"/>
-        <w:spacing w:after="150" w:line="300" w:lineRule="atLeast"/>
-        <w:rPr>
-          <w:rFonts w:ascii="Consolas" w:hAnsi="Consolas" w:cs="Consolas"/>
-          <w:color w:val="333333"/>
-        </w:rPr>
-      </w:pPr>
-      <w:r>
-        <w:rPr>
-          <w:rFonts w:ascii="Consolas" w:hAnsi="Consolas" w:cs="Consolas"/>
-          <w:color w:val="333333"/>
-        </w:rPr>
-        <w:t xml:space="preserve">  size(200,200); </w:t>
+      <w:r>
+        <w:rPr>
+          <w:rFonts w:ascii="Consolas" w:hAnsi="Consolas" w:cs="Consolas"/>
+          <w:color w:val="333333"/>
+        </w:rPr>
+        <w:t>let button = false;</w:t>
+      </w:r>
+    </w:p>
+    <w:p>
+      <w:pPr>
+        <w:pStyle w:val="HTMLPreformatted"/>
+        <w:shd w:val="clear" w:color="auto" w:fill="F5F5F5"/>
+        <w:wordWrap w:val="0"/>
+        <w:spacing w:after="150" w:line="300" w:lineRule="atLeast"/>
+        <w:rPr>
+          <w:rFonts w:ascii="Consolas" w:hAnsi="Consolas" w:cs="Consolas"/>
+          <w:color w:val="333333"/>
+        </w:rPr>
+      </w:pPr>
+      <w:r>
+        <w:rPr>
+          <w:rFonts w:ascii="Consolas" w:hAnsi="Consolas" w:cs="Consolas"/>
+          <w:color w:val="333333"/>
+        </w:rPr>
+        <w:t>let x = 50;</w:t>
+      </w:r>
+    </w:p>
+    <w:p>
+      <w:pPr>
+        <w:pStyle w:val="HTMLPreformatted"/>
+        <w:shd w:val="clear" w:color="auto" w:fill="F5F5F5"/>
+        <w:wordWrap w:val="0"/>
+        <w:spacing w:after="150" w:line="300" w:lineRule="atLeast"/>
+        <w:rPr>
+          <w:rFonts w:ascii="Consolas" w:hAnsi="Consolas" w:cs="Consolas"/>
+          <w:color w:val="333333"/>
+        </w:rPr>
+      </w:pPr>
+      <w:r>
+        <w:rPr>
+          <w:rFonts w:ascii="Consolas" w:hAnsi="Consolas" w:cs="Consolas"/>
+          <w:color w:val="333333"/>
+        </w:rPr>
+        <w:t>let y = 50;</w:t>
+      </w:r>
+    </w:p>
+    <w:p>
+      <w:pPr>
+        <w:pStyle w:val="HTMLPreformatted"/>
+        <w:shd w:val="clear" w:color="auto" w:fill="F5F5F5"/>
+        <w:wordWrap w:val="0"/>
+        <w:spacing w:after="150" w:line="300" w:lineRule="atLeast"/>
+        <w:rPr>
+          <w:rFonts w:ascii="Consolas" w:hAnsi="Consolas" w:cs="Consolas"/>
+          <w:color w:val="333333"/>
+        </w:rPr>
+      </w:pPr>
+      <w:r>
+        <w:rPr>
+          <w:rFonts w:ascii="Consolas" w:hAnsi="Consolas" w:cs="Consolas"/>
+          <w:color w:val="333333"/>
+        </w:rPr>
+        <w:t>let w = 100;</w:t>
+      </w:r>
+    </w:p>
+    <w:p>
+      <w:pPr>
+        <w:pStyle w:val="HTMLPreformatted"/>
+        <w:shd w:val="clear" w:color="auto" w:fill="F5F5F5"/>
+        <w:wordWrap w:val="0"/>
+        <w:spacing w:after="150" w:line="300" w:lineRule="atLeast"/>
+        <w:rPr>
+          <w:rFonts w:ascii="Consolas" w:hAnsi="Consolas" w:cs="Consolas"/>
+          <w:color w:val="333333"/>
+        </w:rPr>
+      </w:pPr>
+      <w:r>
+        <w:rPr>
+          <w:rFonts w:ascii="Consolas" w:hAnsi="Consolas" w:cs="Consolas"/>
+          <w:color w:val="333333"/>
+        </w:rPr>
+        <w:t>let h = 75;</w:t>
+      </w:r>
+    </w:p>
+    <w:p>
+      <w:pPr>
+        <w:pStyle w:val="HTMLPreformatted"/>
+        <w:shd w:val="clear" w:color="auto" w:fill="F5F5F5"/>
+        <w:wordWrap w:val="0"/>
+        <w:spacing w:after="150" w:line="300" w:lineRule="atLeast"/>
+        <w:rPr>
+          <w:rFonts w:ascii="Consolas" w:hAnsi="Consolas" w:cs="Consolas"/>
+          <w:color w:val="333333"/>
+        </w:rPr>
+      </w:pPr>
+    </w:p>
+    <w:p>
+      <w:pPr>
+        <w:pStyle w:val="HTMLPreformatted"/>
+        <w:shd w:val="clear" w:color="auto" w:fill="F5F5F5"/>
+        <w:wordWrap w:val="0"/>
+        <w:spacing w:after="150" w:line="300" w:lineRule="atLeast"/>
+        <w:rPr>
+          <w:rFonts w:ascii="Consolas" w:hAnsi="Consolas" w:cs="Consolas"/>
+          <w:color w:val="333333"/>
+        </w:rPr>
+      </w:pPr>
+      <w:r>
+        <w:rPr>
+          <w:rFonts w:ascii="Consolas" w:hAnsi="Consolas" w:cs="Consolas"/>
+          <w:color w:val="333333"/>
+        </w:rPr>
+        <w:t>function setup() {</w:t>
+      </w:r>
+    </w:p>
+    <w:p>
+      <w:pPr>
+        <w:pStyle w:val="HTMLPreformatted"/>
+        <w:shd w:val="clear" w:color="auto" w:fill="F5F5F5"/>
+        <w:wordWrap w:val="0"/>
+        <w:spacing w:after="150" w:line="300" w:lineRule="atLeast"/>
+        <w:rPr>
+          <w:rFonts w:ascii="Consolas" w:hAnsi="Consolas" w:cs="Consolas"/>
+          <w:color w:val="333333"/>
+        </w:rPr>
+      </w:pPr>
+      <w:r>
+        <w:rPr>
+          <w:rFonts w:ascii="Consolas" w:hAnsi="Consolas" w:cs="Consolas"/>
+          <w:color w:val="333333"/>
+        </w:rPr>
+        <w:t xml:space="preserve">  createCanvas(480, 270);</w:t>
       </w:r>
     </w:p>
     <w:p>
@@ -1506,7 +1280,7 @@
           <w:rFonts w:ascii="Consolas" w:hAnsi="Consolas" w:cs="Consolas"/>
           <w:color w:val="333333"/>
         </w:rPr>
-        <w:t>void draw() {</w:t>
+        <w:t>function draw() {</w:t>
       </w:r>
     </w:p>
     <w:p>
@@ -1677,39 +1451,7 @@
           <w:rFonts w:ascii="Consolas" w:hAnsi="Consolas" w:cs="Consolas"/>
           <w:color w:val="333333"/>
         </w:rPr>
-        <w:t xml:space="preserve">  </w:t>
-      </w:r>
-      <w:proofErr w:type="spellStart"/>
-      <w:r>
-        <w:rPr>
-          <w:rFonts w:ascii="Consolas" w:hAnsi="Consolas" w:cs="Consolas"/>
-          <w:color w:val="333333"/>
-        </w:rPr>
-        <w:t>rect</w:t>
-      </w:r>
-      <w:proofErr w:type="spellEnd"/>
-      <w:r>
-        <w:rPr>
-          <w:rFonts w:ascii="Consolas" w:hAnsi="Consolas" w:cs="Consolas"/>
-          <w:color w:val="333333"/>
-        </w:rPr>
-        <w:t>(</w:t>
-      </w:r>
-      <w:proofErr w:type="spellStart"/>
-      <w:r>
-        <w:rPr>
-          <w:rFonts w:ascii="Consolas" w:hAnsi="Consolas" w:cs="Consolas"/>
-          <w:color w:val="333333"/>
-        </w:rPr>
-        <w:t>x,y,w,h</w:t>
-      </w:r>
-      <w:proofErr w:type="spellEnd"/>
-      <w:r>
-        <w:rPr>
-          <w:rFonts w:ascii="Consolas" w:hAnsi="Consolas" w:cs="Consolas"/>
-          <w:color w:val="333333"/>
-        </w:rPr>
-        <w:t>);</w:t>
+        <w:t xml:space="preserve">  rect(x, y, w, h);</w:t>
       </w:r>
     </w:p>
     <w:p>
@@ -1759,138 +1501,26 @@
           <w:rFonts w:ascii="Consolas" w:hAnsi="Consolas" w:cs="Consolas"/>
           <w:color w:val="333333"/>
         </w:rPr>
-        <w:t xml:space="preserve">void </w:t>
-      </w:r>
-      <w:proofErr w:type="spellStart"/>
-      <w:r>
-        <w:rPr>
-          <w:rFonts w:ascii="Consolas" w:hAnsi="Consolas" w:cs="Consolas"/>
-          <w:color w:val="333333"/>
-        </w:rPr>
-        <w:t>mousePressed</w:t>
-      </w:r>
-      <w:proofErr w:type="spellEnd"/>
-      <w:r>
-        <w:rPr>
-          <w:rFonts w:ascii="Consolas" w:hAnsi="Consolas" w:cs="Consolas"/>
-          <w:color w:val="333333"/>
-        </w:rPr>
-        <w:t>() {</w:t>
-      </w:r>
-    </w:p>
-    <w:p>
-      <w:pPr>
-        <w:pStyle w:val="HTMLPreformatted"/>
-        <w:shd w:val="clear" w:color="auto" w:fill="F5F5F5"/>
-        <w:wordWrap w:val="0"/>
-        <w:spacing w:after="150" w:line="300" w:lineRule="atLeast"/>
-        <w:rPr>
-          <w:rFonts w:ascii="Consolas" w:hAnsi="Consolas" w:cs="Consolas"/>
-          <w:color w:val="333333"/>
-        </w:rPr>
-      </w:pPr>
-      <w:r>
-        <w:rPr>
-          <w:rFonts w:ascii="Consolas" w:hAnsi="Consolas" w:cs="Consolas"/>
-          <w:color w:val="333333"/>
-        </w:rPr>
-        <w:t xml:space="preserve">  if (</w:t>
-      </w:r>
-      <w:proofErr w:type="spellStart"/>
-      <w:r>
-        <w:rPr>
-          <w:rFonts w:ascii="Consolas" w:hAnsi="Consolas" w:cs="Consolas"/>
-          <w:color w:val="333333"/>
-        </w:rPr>
-        <w:t>mouseX</w:t>
-      </w:r>
-      <w:proofErr w:type="spellEnd"/>
-      <w:r>
-        <w:rPr>
-          <w:rFonts w:ascii="Consolas" w:hAnsi="Consolas" w:cs="Consolas"/>
-          <w:color w:val="333333"/>
-        </w:rPr>
-        <w:t xml:space="preserve"> &gt; x &amp;&amp; </w:t>
-      </w:r>
-      <w:proofErr w:type="spellStart"/>
-      <w:r>
-        <w:rPr>
-          <w:rFonts w:ascii="Consolas" w:hAnsi="Consolas" w:cs="Consolas"/>
-          <w:color w:val="333333"/>
-        </w:rPr>
-        <w:t>mouseX</w:t>
-      </w:r>
-      <w:proofErr w:type="spellEnd"/>
-      <w:r>
-        <w:rPr>
-          <w:rFonts w:ascii="Consolas" w:hAnsi="Consolas" w:cs="Consolas"/>
-          <w:color w:val="333333"/>
-        </w:rPr>
-        <w:t xml:space="preserve"> &lt; </w:t>
-      </w:r>
-      <w:proofErr w:type="spellStart"/>
-      <w:r>
-        <w:rPr>
-          <w:rFonts w:ascii="Consolas" w:hAnsi="Consolas" w:cs="Consolas"/>
-          <w:color w:val="333333"/>
-        </w:rPr>
-        <w:t>x+w</w:t>
-      </w:r>
-      <w:proofErr w:type="spellEnd"/>
-      <w:r>
-        <w:rPr>
-          <w:rFonts w:ascii="Consolas" w:hAnsi="Consolas" w:cs="Consolas"/>
-          <w:color w:val="333333"/>
-        </w:rPr>
-        <w:t xml:space="preserve"> &amp;&amp; </w:t>
-      </w:r>
-      <w:proofErr w:type="spellStart"/>
-      <w:r>
-        <w:rPr>
-          <w:rFonts w:ascii="Consolas" w:hAnsi="Consolas" w:cs="Consolas"/>
-          <w:color w:val="333333"/>
-        </w:rPr>
-        <w:t>mouseY</w:t>
-      </w:r>
-      <w:proofErr w:type="spellEnd"/>
-      <w:r>
-        <w:rPr>
-          <w:rFonts w:ascii="Consolas" w:hAnsi="Consolas" w:cs="Consolas"/>
-          <w:color w:val="333333"/>
-        </w:rPr>
-        <w:t xml:space="preserve"> &gt; y &amp;&amp; </w:t>
-      </w:r>
-      <w:proofErr w:type="spellStart"/>
-      <w:r>
-        <w:rPr>
-          <w:rFonts w:ascii="Consolas" w:hAnsi="Consolas" w:cs="Consolas"/>
-          <w:color w:val="333333"/>
-        </w:rPr>
-        <w:t>mouseY</w:t>
-      </w:r>
-      <w:proofErr w:type="spellEnd"/>
-      <w:r>
-        <w:rPr>
-          <w:rFonts w:ascii="Consolas" w:hAnsi="Consolas" w:cs="Consolas"/>
-          <w:color w:val="333333"/>
-        </w:rPr>
-        <w:t xml:space="preserve"> &lt; </w:t>
-      </w:r>
-      <w:proofErr w:type="spellStart"/>
-      <w:r>
-        <w:rPr>
-          <w:rFonts w:ascii="Consolas" w:hAnsi="Consolas" w:cs="Consolas"/>
-          <w:color w:val="333333"/>
-        </w:rPr>
-        <w:t>y+h</w:t>
-      </w:r>
-      <w:proofErr w:type="spellEnd"/>
-      <w:r>
-        <w:rPr>
-          <w:rFonts w:ascii="Consolas" w:hAnsi="Consolas" w:cs="Consolas"/>
-          <w:color w:val="333333"/>
-        </w:rPr>
-        <w:t>) {</w:t>
+        <w:t>function mousePressed() {</w:t>
+      </w:r>
+    </w:p>
+    <w:p>
+      <w:pPr>
+        <w:pStyle w:val="HTMLPreformatted"/>
+        <w:shd w:val="clear" w:color="auto" w:fill="F5F5F5"/>
+        <w:wordWrap w:val="0"/>
+        <w:spacing w:after="150" w:line="300" w:lineRule="atLeast"/>
+        <w:rPr>
+          <w:rFonts w:ascii="Consolas" w:hAnsi="Consolas" w:cs="Consolas"/>
+          <w:color w:val="333333"/>
+        </w:rPr>
+      </w:pPr>
+      <w:r>
+        <w:rPr>
+          <w:rFonts w:ascii="Consolas" w:hAnsi="Consolas" w:cs="Consolas"/>
+          <w:color w:val="333333"/>
+        </w:rPr>
+        <w:t xml:space="preserve">  if (mouseX &gt; x &amp;&amp; mouseX &lt; x + w &amp;&amp; mouseY &gt; y &amp;&amp; mouseY &lt; y + h) {</w:t>
       </w:r>
     </w:p>
     <w:p>
@@ -1928,7 +1558,7 @@
           <w:rFonts w:ascii="Consolas" w:hAnsi="Consolas" w:cs="Consolas"/>
           <w:color w:val="333333"/>
         </w:rPr>
-        <w:t xml:space="preserve">  }  </w:t>
+        <w:t xml:space="preserve">  }</w:t>
       </w:r>
     </w:p>
     <w:p>
@@ -1961,7 +1591,7 @@
 </file>
 
 <file path=word/styles.xml><?xml version="1.0" encoding="utf-8"?>
-<w:styles xmlns:mc="http://schemas.openxmlformats.org/markup-compatibility/2006" xmlns:r="http://schemas.openxmlformats.org/officeDocument/2006/relationships" xmlns:w="http://schemas.openxmlformats.org/wordprocessingml/2006/main" xmlns:w14="http://schemas.microsoft.com/office/word/2010/wordml" xmlns:w15="http://schemas.microsoft.com/office/word/2012/wordml" xmlns:w16cex="http://schemas.microsoft.com/office/word/2018/wordml/cex" xmlns:w16cid="http://schemas.microsoft.com/office/word/2016/wordml/cid" xmlns:w16="http://schemas.microsoft.com/office/word/2018/wordml" xmlns:w16du="http://schemas.microsoft.com/office/word/2023/wordml/word16du" xmlns:w16sdtdh="http://schemas.microsoft.com/office/word/2020/wordml/sdtdatahash" xmlns:w16se="http://schemas.microsoft.com/office/word/2015/wordml/symex" mc:Ignorable="w14 w15 w16se w16cid w16 w16cex w16sdtdh w16du">
+<w:styles xmlns:mc="http://schemas.openxmlformats.org/markup-compatibility/2006" xmlns:r="http://schemas.openxmlformats.org/officeDocument/2006/relationships" xmlns:w="http://schemas.openxmlformats.org/wordprocessingml/2006/main" xmlns:w14="http://schemas.microsoft.com/office/word/2010/wordml" xmlns:w15="http://schemas.microsoft.com/office/word/2012/wordml" xmlns:w16cex="http://schemas.microsoft.com/office/word/2018/wordml/cex" xmlns:w16cid="http://schemas.microsoft.com/office/word/2016/wordml/cid" xmlns:w16="http://schemas.microsoft.com/office/word/2018/wordml" xmlns:w16du="http://schemas.microsoft.com/office/word/2023/wordml/word16du" xmlns:w16sdtdh="http://schemas.microsoft.com/office/word/2020/wordml/sdtdatahash" xmlns:w16sdtfl="http://schemas.microsoft.com/office/word/2024/wordml/sdtformatlock" xmlns:w16se="http://schemas.microsoft.com/office/word/2015/wordml/symex" mc:Ignorable="w14 w15 w16se w16cid w16 w16cex w16sdtdh w16sdtfl w16du">
   <w:docDefaults>
     <w:rPrDefault>
       <w:rPr>

</xml_diff>